<commit_message>
Added Final Changes for documents
</commit_message>
<xml_diff>
--- a/2329810_AnandaNeupane.docx
+++ b/2329810_AnandaNeupane.docx
@@ -4,10 +4,6 @@
   <w:body>
     <w:p/>
     <w:p>
-      <w:pPr>
-        <w:spacing w:after="0" w:line="360" w:lineRule="auto"/>
-        <w:ind w:left="-315" w:right="-1913"/>
-      </w:pPr>
       <w:r>
         <w:rPr>
           <w:noProof/>
@@ -15,9 +11,9 @@
         <mc:AlternateContent>
           <mc:Choice Requires="wpg">
             <w:drawing>
-              <wp:inline distT="0" distB="0" distL="0" distR="0" wp14:anchorId="0DDBE506" wp14:editId="47EDD3CC">
-                <wp:extent cx="6457315" cy="758190"/>
-                <wp:effectExtent l="0" t="0" r="0" b="0"/>
+              <wp:inline distT="0" distB="0" distL="0" distR="0" wp14:anchorId="0DDBE506" wp14:editId="00EB8F83">
+                <wp:extent cx="6392545" cy="758190"/>
+                <wp:effectExtent l="0" t="0" r="8255" b="3810"/>
                 <wp:docPr id="1107" name="Group 1107"/>
                 <wp:cNvGraphicFramePr/>
                 <a:graphic xmlns:a="http://schemas.openxmlformats.org/drawingml/2006/main">
@@ -27,9 +23,9 @@
                       <wpg:grpSpPr>
                         <a:xfrm>
                           <a:off x="0" y="0"/>
-                          <a:ext cx="6457315" cy="758190"/>
-                          <a:chOff x="0" y="0"/>
-                          <a:chExt cx="6457315" cy="758190"/>
+                          <a:ext cx="6392545" cy="758190"/>
+                          <a:chOff x="112395" y="-75565"/>
+                          <a:chExt cx="6392545" cy="758190"/>
                         </a:xfrm>
                       </wpg:grpSpPr>
                       <pic:pic xmlns:pic="http://schemas.openxmlformats.org/drawingml/2006/picture">
@@ -45,7 +41,7 @@
                         </pic:blipFill>
                         <pic:spPr>
                           <a:xfrm>
-                            <a:off x="4631055" y="0"/>
+                            <a:off x="112395" y="-75565"/>
                             <a:ext cx="1826260" cy="758190"/>
                           </a:xfrm>
                           <a:prstGeom prst="rect">
@@ -66,7 +62,7 @@
                         </pic:blipFill>
                         <pic:spPr>
                           <a:xfrm>
-                            <a:off x="0" y="1905"/>
+                            <a:off x="4328160" y="1905"/>
                             <a:ext cx="2176780" cy="680720"/>
                           </a:xfrm>
                           <a:prstGeom prst="rect">
@@ -82,7 +78,7 @@
           </mc:Choice>
           <mc:Fallback>
             <w:pict>
-              <v:group w14:anchorId="5BD92DA2" id="Group 1107" o:spid="_x0000_s1026" style="width:508.45pt;height:59.7pt;mso-position-horizontal-relative:char;mso-position-vertical-relative:line" coordsize="64573,7581" o:gfxdata="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">
+              <v:group w14:anchorId="23F7037A" id="Group 1107" o:spid="_x0000_s1026" style="width:503.35pt;height:59.7pt;mso-position-horizontal-relative:char;mso-position-vertical-relative:line" coordorigin="1123,-755" coordsize="63925,7581" o:gfxdata="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">
                 <v:shapetype id="_x0000_t75" coordsize="21600,21600" o:spt="75" o:preferrelative="t" path="m@4@5l@4@11@9@11@9@5xe" filled="f" stroked="f">
                   <v:stroke joinstyle="miter"/>
                   <v:formulas>
@@ -102,10 +98,10 @@
                   <v:path o:extrusionok="f" gradientshapeok="t" o:connecttype="rect"/>
                   <o:lock v:ext="edit" aspectratio="t"/>
                 </v:shapetype>
-                <v:shape id="Picture 31" o:spid="_x0000_s1027" type="#_x0000_t75" style="position:absolute;left:46310;width:18263;height:7581;visibility:visible;mso-wrap-style:square" o:gfxdata="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">
+                <v:shape id="Picture 31" o:spid="_x0000_s1027" type="#_x0000_t75" style="position:absolute;left:1123;top:-755;width:18263;height:7581;visibility:visible;mso-wrap-style:square" o:gfxdata="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">
                   <v:imagedata r:id="rId10" o:title=""/>
                 </v:shape>
-                <v:shape id="Picture 33" o:spid="_x0000_s1028" type="#_x0000_t75" style="position:absolute;top:19;width:21767;height:6807;visibility:visible;mso-wrap-style:square" o:gfxdata="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">
+                <v:shape id="Picture 33" o:spid="_x0000_s1028" type="#_x0000_t75" style="position:absolute;left:43281;top:19;width:21768;height:6807;visibility:visible;mso-wrap-style:square" o:gfxdata="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">
                   <v:imagedata r:id="rId11" o:title=""/>
                 </v:shape>
                 <w10:anchorlock/>
@@ -116,496 +112,232 @@
       </w:r>
     </w:p>
     <w:p>
-      <w:pPr>
-        <w:spacing w:after="115" w:line="360" w:lineRule="auto"/>
-        <w:ind w:left="3293"/>
-      </w:pPr>
-      <w:r>
+      <w:r>
+        <w:t xml:space="preserve"> </w:t>
+      </w:r>
+    </w:p>
+    <w:p>
+      <w:r>
+        <w:t xml:space="preserve"> </w:t>
+      </w:r>
+    </w:p>
+    <w:p>
+      <w:r>
+        <w:t xml:space="preserve"> </w:t>
+      </w:r>
+    </w:p>
+    <w:p>
+      <w:pPr>
+        <w:jc w:val="center"/>
         <w:rPr>
-          <w:rFonts w:eastAsia="Arial" w:cs="Arial"/>
+          <w:b/>
+          <w:bCs/>
         </w:rPr>
+      </w:pPr>
+      <w:r>
+        <w:rPr>
+          <w:b/>
+          <w:bCs/>
+        </w:rPr>
+        <w:t>UNIVERSITY OF WOLVERHAMPTON</w:t>
+      </w:r>
+    </w:p>
+    <w:p>
+      <w:pPr>
+        <w:jc w:val="center"/>
+        <w:rPr>
+          <w:b/>
+          <w:bCs/>
+        </w:rPr>
+      </w:pPr>
+      <w:r>
+        <w:rPr>
+          <w:b/>
+          <w:bCs/>
+        </w:rPr>
+        <w:t>PROJECT AND PROFESSIONALISM</w:t>
+      </w:r>
+    </w:p>
+    <w:p>
+      <w:pPr>
+        <w:jc w:val="center"/>
+        <w:rPr>
+          <w:b/>
+          <w:bCs/>
+        </w:rPr>
+      </w:pPr>
+      <w:r>
+        <w:rPr>
+          <w:b/>
+          <w:bCs/>
+        </w:rPr>
+        <w:t>(6CS007)</w:t>
+      </w:r>
+    </w:p>
+    <w:p>
+      <w:pPr>
+        <w:jc w:val="center"/>
+        <w:rPr>
+          <w:b/>
+          <w:bCs/>
+        </w:rPr>
+      </w:pPr>
+    </w:p>
+    <w:p>
+      <w:pPr>
+        <w:jc w:val="center"/>
+        <w:rPr>
+          <w:b/>
+          <w:bCs/>
+        </w:rPr>
+      </w:pPr>
+    </w:p>
+    <w:p>
+      <w:pPr>
+        <w:jc w:val="center"/>
+        <w:rPr>
+          <w:b/>
+          <w:bCs/>
+        </w:rPr>
+      </w:pPr>
+    </w:p>
+    <w:p>
+      <w:pPr>
+        <w:jc w:val="center"/>
+        <w:rPr>
+          <w:b/>
+          <w:bCs/>
+        </w:rPr>
+      </w:pPr>
+    </w:p>
+    <w:p>
+      <w:pPr>
+        <w:jc w:val="center"/>
+        <w:rPr>
+          <w:b/>
+          <w:bCs/>
+        </w:rPr>
+      </w:pPr>
+      <w:r>
+        <w:rPr>
+          <w:b/>
+          <w:bCs/>
+        </w:rPr>
+        <w:t>PROFESSIONALISM REPORT</w:t>
+      </w:r>
+    </w:p>
+    <w:p>
+      <w:pPr>
+        <w:jc w:val="center"/>
+        <w:rPr>
+          <w:b/>
+          <w:bCs/>
+        </w:rPr>
+      </w:pPr>
+      <w:r>
+        <w:rPr>
+          <w:b/>
+          <w:bCs/>
+        </w:rPr>
+        <w:t>FITNESS COMPANION APPLICATION</w:t>
+      </w:r>
+    </w:p>
+    <w:p/>
+    <w:p>
+      <w:r>
+        <w:t xml:space="preserve">Full name                 </w:t>
+      </w:r>
+      <w:proofErr w:type="gramStart"/>
+      <w:r>
+        <w:t xml:space="preserve">  :</w:t>
+      </w:r>
+      <w:proofErr w:type="gramEnd"/>
+      <w:r>
+        <w:t xml:space="preserve"> Ananda Neupane</w:t>
+      </w:r>
+    </w:p>
+    <w:p>
+      <w:r>
+        <w:t xml:space="preserve">Student ID                </w:t>
+      </w:r>
+      <w:proofErr w:type="gramStart"/>
+      <w:r>
         <w:t xml:space="preserve"> </w:t>
       </w:r>
-    </w:p>
-    <w:p>
-      <w:pPr>
-        <w:spacing w:after="117" w:line="360" w:lineRule="auto"/>
-      </w:pPr>
-      <w:r>
-        <w:rPr>
-          <w:rFonts w:eastAsia="Arial" w:cs="Arial"/>
-        </w:rPr>
+      <w:r>
         <w:t xml:space="preserve"> </w:t>
       </w:r>
-    </w:p>
-    <w:p>
-      <w:pPr>
-        <w:spacing w:after="115" w:line="360" w:lineRule="auto"/>
-      </w:pPr>
-      <w:r>
-        <w:rPr>
-          <w:rFonts w:eastAsia="Arial" w:cs="Arial"/>
-        </w:rPr>
+      <w:r>
+        <w:t>:</w:t>
+      </w:r>
+      <w:proofErr w:type="gramEnd"/>
+      <w:r>
+        <w:t xml:space="preserve"> 2329810         </w:t>
+      </w:r>
+    </w:p>
+    <w:p>
+      <w:r>
+        <w:t xml:space="preserve">Group Name             </w:t>
+      </w:r>
+      <w:proofErr w:type="gramStart"/>
+      <w:r>
+        <w:t xml:space="preserve">  :</w:t>
+      </w:r>
+      <w:proofErr w:type="gramEnd"/>
+      <w:r>
+        <w:t xml:space="preserve"> L6CG2 </w:t>
+      </w:r>
+    </w:p>
+    <w:p>
+      <w:r>
+        <w:t xml:space="preserve">Submission date       </w:t>
+      </w:r>
+      <w:proofErr w:type="gramStart"/>
+      <w:r>
+        <w:t xml:space="preserve">  :</w:t>
+      </w:r>
+      <w:proofErr w:type="gramEnd"/>
+      <w:r>
         <w:t xml:space="preserve"> </w:t>
       </w:r>
-    </w:p>
-    <w:p>
-      <w:pPr>
-        <w:spacing w:after="117" w:line="360" w:lineRule="auto"/>
-      </w:pPr>
-      <w:r>
-        <w:rPr>
-          <w:rFonts w:eastAsia="Arial" w:cs="Arial"/>
-        </w:rPr>
-        <w:t xml:space="preserve"> </w:t>
-      </w:r>
-    </w:p>
-    <w:p>
-      <w:pPr>
-        <w:spacing w:after="391" w:line="360" w:lineRule="auto"/>
-      </w:pPr>
-      <w:r>
-        <w:rPr>
-          <w:rFonts w:eastAsia="Arial" w:cs="Arial"/>
-        </w:rPr>
-        <w:t xml:space="preserve"> </w:t>
-      </w:r>
-    </w:p>
-    <w:p>
-      <w:pPr>
-        <w:spacing w:after="0" w:line="360" w:lineRule="auto"/>
-        <w:rPr>
-          <w:sz w:val="44"/>
-          <w:szCs w:val="44"/>
-        </w:rPr>
-      </w:pPr>
-      <w:r>
-        <w:tab/>
-      </w:r>
-      <w:r>
-        <w:tab/>
-        <w:t xml:space="preserve">    </w:t>
-      </w:r>
-      <w:r>
-        <w:rPr>
-          <w:sz w:val="44"/>
-          <w:szCs w:val="44"/>
-        </w:rPr>
-        <w:t>Project and Professionalism</w:t>
-      </w:r>
-    </w:p>
-    <w:p>
-      <w:pPr>
-        <w:spacing w:after="0" w:line="360" w:lineRule="auto"/>
-        <w:rPr>
-          <w:sz w:val="44"/>
-          <w:szCs w:val="44"/>
-        </w:rPr>
-      </w:pPr>
-      <w:r>
-        <w:rPr>
-          <w:sz w:val="44"/>
-          <w:szCs w:val="44"/>
-        </w:rPr>
-        <w:tab/>
-      </w:r>
-      <w:r>
-        <w:rPr>
-          <w:sz w:val="44"/>
-          <w:szCs w:val="44"/>
-        </w:rPr>
-        <w:tab/>
-      </w:r>
-      <w:r>
-        <w:rPr>
-          <w:sz w:val="44"/>
-          <w:szCs w:val="44"/>
-        </w:rPr>
-        <w:tab/>
-      </w:r>
-      <w:r>
-        <w:rPr>
-          <w:sz w:val="44"/>
-          <w:szCs w:val="44"/>
-        </w:rPr>
-        <w:tab/>
-      </w:r>
-      <w:r>
-        <w:rPr>
-          <w:sz w:val="44"/>
-          <w:szCs w:val="44"/>
-        </w:rPr>
-        <w:tab/>
-        <w:t>(6CS007)</w:t>
-      </w:r>
-    </w:p>
-    <w:tbl>
-      <w:tblPr>
-        <w:tblStyle w:val="TableGrid"/>
-        <w:tblpPr w:leftFromText="180" w:rightFromText="180" w:vertAnchor="text" w:horzAnchor="margin" w:tblpY="2004"/>
-        <w:tblW w:w="0" w:type="auto"/>
-        <w:tblLook w:val="04A0" w:firstRow="1" w:lastRow="0" w:firstColumn="1" w:lastColumn="0" w:noHBand="0" w:noVBand="1"/>
-      </w:tblPr>
-      <w:tblGrid>
-        <w:gridCol w:w="4508"/>
-        <w:gridCol w:w="4508"/>
-      </w:tblGrid>
-      <w:tr>
-        <w:tc>
-          <w:tcPr>
-            <w:tcW w:w="4508" w:type="dxa"/>
-          </w:tcPr>
-          <w:p>
-            <w:pPr>
-              <w:spacing w:line="360" w:lineRule="auto"/>
-              <w:rPr>
-                <w:sz w:val="32"/>
-                <w:szCs w:val="32"/>
-              </w:rPr>
-            </w:pPr>
-            <w:r>
-              <w:rPr>
-                <w:sz w:val="32"/>
-                <w:szCs w:val="32"/>
-              </w:rPr>
-              <w:t>Full Name</w:t>
-            </w:r>
-          </w:p>
-        </w:tc>
-        <w:tc>
-          <w:tcPr>
-            <w:tcW w:w="4508" w:type="dxa"/>
-          </w:tcPr>
-          <w:p>
-            <w:pPr>
-              <w:spacing w:line="360" w:lineRule="auto"/>
-              <w:rPr>
-                <w:sz w:val="32"/>
-                <w:szCs w:val="32"/>
-              </w:rPr>
-            </w:pPr>
-            <w:r>
-              <w:rPr>
-                <w:sz w:val="32"/>
-                <w:szCs w:val="32"/>
-              </w:rPr>
-              <w:t>Ananda</w:t>
-            </w:r>
-            <w:r>
-              <w:rPr>
-                <w:sz w:val="32"/>
-                <w:szCs w:val="32"/>
-              </w:rPr>
-              <w:t xml:space="preserve"> Ne</w:t>
-            </w:r>
-            <w:r>
-              <w:rPr>
-                <w:sz w:val="32"/>
-                <w:szCs w:val="32"/>
-              </w:rPr>
-              <w:t>u</w:t>
-            </w:r>
-            <w:r>
-              <w:rPr>
-                <w:sz w:val="32"/>
-                <w:szCs w:val="32"/>
-              </w:rPr>
-              <w:t>pane</w:t>
-            </w:r>
-          </w:p>
-        </w:tc>
-      </w:tr>
-      <w:tr>
-        <w:tc>
-          <w:tcPr>
-            <w:tcW w:w="4508" w:type="dxa"/>
-          </w:tcPr>
-          <w:p>
-            <w:pPr>
-              <w:spacing w:line="360" w:lineRule="auto"/>
-              <w:rPr>
-                <w:sz w:val="32"/>
-                <w:szCs w:val="32"/>
-              </w:rPr>
-            </w:pPr>
-            <w:r>
-              <w:rPr>
-                <w:sz w:val="32"/>
-                <w:szCs w:val="32"/>
-              </w:rPr>
-              <w:t>Student Number</w:t>
-            </w:r>
-          </w:p>
-        </w:tc>
-        <w:tc>
-          <w:tcPr>
-            <w:tcW w:w="4508" w:type="dxa"/>
-          </w:tcPr>
-          <w:p>
-            <w:pPr>
-              <w:spacing w:line="360" w:lineRule="auto"/>
-              <w:rPr>
-                <w:sz w:val="32"/>
-                <w:szCs w:val="32"/>
-              </w:rPr>
-            </w:pPr>
-            <w:r>
-              <w:rPr>
-                <w:sz w:val="32"/>
-                <w:szCs w:val="32"/>
-              </w:rPr>
-              <w:t>23</w:t>
-            </w:r>
-            <w:r>
-              <w:rPr>
-                <w:sz w:val="32"/>
-                <w:szCs w:val="32"/>
-              </w:rPr>
-              <w:t>29810</w:t>
-            </w:r>
-          </w:p>
-        </w:tc>
-      </w:tr>
-      <w:tr>
-        <w:tc>
-          <w:tcPr>
-            <w:tcW w:w="4508" w:type="dxa"/>
-          </w:tcPr>
-          <w:p>
-            <w:pPr>
-              <w:spacing w:line="360" w:lineRule="auto"/>
-              <w:rPr>
-                <w:sz w:val="32"/>
-                <w:szCs w:val="32"/>
-              </w:rPr>
-            </w:pPr>
-            <w:r>
-              <w:rPr>
-                <w:sz w:val="32"/>
-                <w:szCs w:val="32"/>
-              </w:rPr>
-              <w:t>Course</w:t>
-            </w:r>
-          </w:p>
-        </w:tc>
-        <w:tc>
-          <w:tcPr>
-            <w:tcW w:w="4508" w:type="dxa"/>
-          </w:tcPr>
-          <w:p>
-            <w:pPr>
-              <w:spacing w:line="360" w:lineRule="auto"/>
-              <w:rPr>
-                <w:sz w:val="32"/>
-                <w:szCs w:val="32"/>
-              </w:rPr>
-            </w:pPr>
-            <w:r>
-              <w:rPr>
-                <w:sz w:val="32"/>
-                <w:szCs w:val="32"/>
-              </w:rPr>
-              <w:t>BSc (Hons) Computer</w:t>
-            </w:r>
-            <w:r>
-              <w:rPr>
-                <w:sz w:val="32"/>
-                <w:szCs w:val="32"/>
-              </w:rPr>
-              <w:t xml:space="preserve"> s</w:t>
-            </w:r>
-            <w:r>
-              <w:rPr>
-                <w:sz w:val="32"/>
-                <w:szCs w:val="32"/>
-              </w:rPr>
-              <w:t>cience</w:t>
-            </w:r>
-          </w:p>
-        </w:tc>
-      </w:tr>
-      <w:tr>
-        <w:tc>
-          <w:tcPr>
-            <w:tcW w:w="4508" w:type="dxa"/>
-          </w:tcPr>
-          <w:p>
-            <w:pPr>
-              <w:spacing w:line="360" w:lineRule="auto"/>
-              <w:rPr>
-                <w:sz w:val="32"/>
-                <w:szCs w:val="32"/>
-              </w:rPr>
-            </w:pPr>
-            <w:r>
-              <w:rPr>
-                <w:sz w:val="32"/>
-                <w:szCs w:val="32"/>
-              </w:rPr>
-              <w:t>Email Address</w:t>
-            </w:r>
-          </w:p>
-        </w:tc>
-        <w:tc>
-          <w:tcPr>
-            <w:tcW w:w="4508" w:type="dxa"/>
-          </w:tcPr>
-          <w:p>
-            <w:pPr>
-              <w:spacing w:line="360" w:lineRule="auto"/>
-              <w:rPr>
-                <w:sz w:val="32"/>
-                <w:szCs w:val="32"/>
-              </w:rPr>
-            </w:pPr>
-            <w:r>
-              <w:rPr>
-                <w:sz w:val="32"/>
-                <w:szCs w:val="32"/>
-              </w:rPr>
-              <w:t>A.Neupane10@wlv.ac.uk</w:t>
-            </w:r>
-          </w:p>
-        </w:tc>
-      </w:tr>
-      <w:tr>
-        <w:tc>
-          <w:tcPr>
-            <w:tcW w:w="4508" w:type="dxa"/>
-          </w:tcPr>
-          <w:p>
-            <w:pPr>
-              <w:spacing w:line="360" w:lineRule="auto"/>
-              <w:rPr>
-                <w:sz w:val="32"/>
-                <w:szCs w:val="32"/>
-              </w:rPr>
-            </w:pPr>
-            <w:r>
-              <w:rPr>
-                <w:sz w:val="32"/>
-                <w:szCs w:val="32"/>
-              </w:rPr>
-              <w:t>Supervisor</w:t>
-            </w:r>
-          </w:p>
-        </w:tc>
-        <w:tc>
-          <w:tcPr>
-            <w:tcW w:w="4508" w:type="dxa"/>
-          </w:tcPr>
-          <w:p>
-            <w:pPr>
-              <w:spacing w:line="360" w:lineRule="auto"/>
-              <w:rPr>
-                <w:sz w:val="32"/>
-                <w:szCs w:val="32"/>
-              </w:rPr>
-            </w:pPr>
-            <w:r>
-              <w:rPr>
-                <w:sz w:val="32"/>
-                <w:szCs w:val="32"/>
-              </w:rPr>
-              <w:t>Bipul B. Pradhan</w:t>
-            </w:r>
-          </w:p>
-        </w:tc>
-      </w:tr>
-      <w:tr>
-        <w:tc>
-          <w:tcPr>
-            <w:tcW w:w="4508" w:type="dxa"/>
-          </w:tcPr>
-          <w:p>
-            <w:pPr>
-              <w:spacing w:line="360" w:lineRule="auto"/>
-              <w:rPr>
-                <w:sz w:val="32"/>
-                <w:szCs w:val="32"/>
-              </w:rPr>
-            </w:pPr>
-            <w:r>
-              <w:rPr>
-                <w:sz w:val="32"/>
-                <w:szCs w:val="32"/>
-              </w:rPr>
-              <w:t>Date of Submission</w:t>
-            </w:r>
-          </w:p>
-        </w:tc>
-        <w:tc>
-          <w:tcPr>
-            <w:tcW w:w="4508" w:type="dxa"/>
-          </w:tcPr>
-          <w:p>
-            <w:pPr>
-              <w:spacing w:line="360" w:lineRule="auto"/>
-              <w:rPr>
-                <w:sz w:val="32"/>
-                <w:szCs w:val="32"/>
-              </w:rPr>
-            </w:pPr>
-            <w:r>
-              <w:rPr>
-                <w:sz w:val="32"/>
-                <w:szCs w:val="32"/>
-              </w:rPr>
-              <w:t>3</w:t>
-            </w:r>
-            <w:r>
-              <w:rPr>
-                <w:sz w:val="32"/>
-                <w:szCs w:val="32"/>
-                <w:vertAlign w:val="superscript"/>
-              </w:rPr>
-              <w:t>rd</w:t>
-            </w:r>
-            <w:r>
-              <w:rPr>
-                <w:sz w:val="32"/>
-                <w:szCs w:val="32"/>
-              </w:rPr>
-              <w:t xml:space="preserve"> March, 2025</w:t>
-            </w:r>
-          </w:p>
-        </w:tc>
-      </w:tr>
-    </w:tbl>
-    <w:p>
-      <w:pPr>
-        <w:spacing w:after="244" w:line="360" w:lineRule="auto"/>
-        <w:ind w:left="1440" w:firstLine="720"/>
-      </w:pPr>
-      <w:r>
-        <w:rPr>
-          <w:rFonts w:eastAsia="Arial" w:cs="Arial"/>
-          <w:sz w:val="44"/>
-        </w:rPr>
-        <w:t>Professionalism Report</w:t>
-      </w:r>
-    </w:p>
-    <w:p>
-      <w:pPr>
-        <w:spacing w:line="360" w:lineRule="auto"/>
-      </w:pPr>
+      <w:r>
+        <w:t>May 19</w:t>
+      </w:r>
+      <w:r>
+        <w:t>, 2024</w:t>
+      </w:r>
+    </w:p>
+    <w:p>
+      <w:r>
+        <w:t xml:space="preserve">Supervisor                </w:t>
+      </w:r>
+      <w:proofErr w:type="gramStart"/>
+      <w:r>
+        <w:t xml:space="preserve">  :</w:t>
+      </w:r>
+      <w:proofErr w:type="gramEnd"/>
+      <w:r>
+        <w:t xml:space="preserve"> Bipul Bahadur Pradhan </w:t>
+      </w:r>
+    </w:p>
+    <w:p>
+      <w:r>
+        <w:t xml:space="preserve">Reader                     </w:t>
+      </w:r>
+      <w:proofErr w:type="gramStart"/>
+      <w:r>
+        <w:t xml:space="preserve">  :</w:t>
+      </w:r>
+      <w:proofErr w:type="gramEnd"/>
+      <w:r>
+        <w:t xml:space="preserve"> Yogesh Bikram Shah          </w:t>
+      </w:r>
+    </w:p>
+    <w:p/>
+    <w:p>
       <w:r>
         <w:br w:type="page"/>
       </w:r>
-    </w:p>
-    <w:p>
-      <w:pPr>
-        <w:jc w:val="left"/>
-      </w:pPr>
-      <w:r>
-        <w:lastRenderedPageBreak/>
-        <w:br w:type="page"/>
-      </w:r>
-    </w:p>
-    <w:p>
-      <w:pPr>
-        <w:jc w:val="left"/>
-      </w:pPr>
     </w:p>
     <w:sdt>
       <w:sdtPr>
@@ -625,8 +357,6 @@
       </w:sdtPr>
       <w:sdtEndPr>
         <w:rPr>
-          <w:b/>
-          <w:bCs/>
           <w:noProof/>
         </w:rPr>
       </w:sdtEndPr>
@@ -638,7 +368,7 @@
               <w:rFonts w:ascii="Arial" w:hAnsi="Arial" w:cs="Arial"/>
               <w:b/>
               <w:bCs/>
-              <w:color w:val="auto"/>
+              <w:color w:val="000000" w:themeColor="text1"/>
             </w:rPr>
           </w:pPr>
           <w:r>
@@ -646,7 +376,7 @@
               <w:rFonts w:ascii="Arial" w:hAnsi="Arial" w:cs="Arial"/>
               <w:b/>
               <w:bCs/>
-              <w:color w:val="auto"/>
+              <w:color w:val="000000" w:themeColor="text1"/>
             </w:rPr>
             <w:t>Table of Contents</w:t>
           </w:r>
@@ -672,7 +402,7 @@
           <w:r>
             <w:fldChar w:fldCharType="separate"/>
           </w:r>
-          <w:hyperlink w:anchor="_Toc191894547" w:history="1">
+          <w:hyperlink w:anchor="_Toc198551817" w:history="1">
             <w:r>
               <w:rPr>
                 <w:rStyle w:val="Hyperlink"/>
@@ -713,7 +443,7 @@
                 <w:noProof/>
                 <w:webHidden/>
               </w:rPr>
-              <w:instrText xml:space="preserve"> PAGEREF _Toc191894547 \h </w:instrText>
+              <w:instrText xml:space="preserve"> PAGEREF _Toc198551817 \h </w:instrText>
             </w:r>
             <w:r>
               <w:rPr>
@@ -756,7 +486,7 @@
               <w:noProof/>
             </w:rPr>
           </w:pPr>
-          <w:hyperlink w:anchor="_Toc191894548" w:history="1">
+          <w:hyperlink w:anchor="_Toc198551818" w:history="1">
             <w:r>
               <w:rPr>
                 <w:rStyle w:val="Hyperlink"/>
@@ -797,7 +527,7 @@
                 <w:noProof/>
                 <w:webHidden/>
               </w:rPr>
-              <w:instrText xml:space="preserve"> PAGEREF _Toc191894548 \h </w:instrText>
+              <w:instrText xml:space="preserve"> PAGEREF _Toc198551818 \h </w:instrText>
             </w:r>
             <w:r>
               <w:rPr>
@@ -840,7 +570,7 @@
               <w:noProof/>
             </w:rPr>
           </w:pPr>
-          <w:hyperlink w:anchor="_Toc191894549" w:history="1">
+          <w:hyperlink w:anchor="_Toc198551819" w:history="1">
             <w:r>
               <w:rPr>
                 <w:rStyle w:val="Hyperlink"/>
@@ -881,7 +611,7 @@
                 <w:noProof/>
                 <w:webHidden/>
               </w:rPr>
-              <w:instrText xml:space="preserve"> PAGEREF _Toc191894549 \h </w:instrText>
+              <w:instrText xml:space="preserve"> PAGEREF _Toc198551819 \h </w:instrText>
             </w:r>
             <w:r>
               <w:rPr>
@@ -924,7 +654,7 @@
               <w:noProof/>
             </w:rPr>
           </w:pPr>
-          <w:hyperlink w:anchor="_Toc191894550" w:history="1">
+          <w:hyperlink w:anchor="_Toc198551820" w:history="1">
             <w:r>
               <w:rPr>
                 <w:rStyle w:val="Hyperlink"/>
@@ -965,7 +695,7 @@
                 <w:noProof/>
                 <w:webHidden/>
               </w:rPr>
-              <w:instrText xml:space="preserve"> PAGEREF _Toc191894550 \h </w:instrText>
+              <w:instrText xml:space="preserve"> PAGEREF _Toc198551820 \h </w:instrText>
             </w:r>
             <w:r>
               <w:rPr>
@@ -1008,7 +738,7 @@
               <w:noProof/>
             </w:rPr>
           </w:pPr>
-          <w:hyperlink w:anchor="_Toc191894551" w:history="1">
+          <w:hyperlink w:anchor="_Toc198551821" w:history="1">
             <w:r>
               <w:rPr>
                 <w:rStyle w:val="Hyperlink"/>
@@ -1049,7 +779,7 @@
                 <w:noProof/>
                 <w:webHidden/>
               </w:rPr>
-              <w:instrText xml:space="preserve"> PAGEREF _Toc191894551 \h </w:instrText>
+              <w:instrText xml:space="preserve"> PAGEREF _Toc198551821 \h </w:instrText>
             </w:r>
             <w:r>
               <w:rPr>
@@ -1092,7 +822,7 @@
               <w:noProof/>
             </w:rPr>
           </w:pPr>
-          <w:hyperlink w:anchor="_Toc191894552" w:history="1">
+          <w:hyperlink w:anchor="_Toc198551822" w:history="1">
             <w:r>
               <w:rPr>
                 <w:rStyle w:val="Hyperlink"/>
@@ -1133,7 +863,7 @@
                 <w:noProof/>
                 <w:webHidden/>
               </w:rPr>
-              <w:instrText xml:space="preserve"> PAGEREF _Toc191894552 \h </w:instrText>
+              <w:instrText xml:space="preserve"> PAGEREF _Toc198551822 \h </w:instrText>
             </w:r>
             <w:r>
               <w:rPr>
@@ -1153,7 +883,7 @@
                 <w:noProof/>
                 <w:webHidden/>
               </w:rPr>
-              <w:t>2</w:t>
+              <w:t>3</w:t>
             </w:r>
             <w:r>
               <w:rPr>
@@ -1176,7 +906,7 @@
               <w:noProof/>
             </w:rPr>
           </w:pPr>
-          <w:hyperlink w:anchor="_Toc191894553" w:history="1">
+          <w:hyperlink w:anchor="_Toc198551823" w:history="1">
             <w:r>
               <w:rPr>
                 <w:rStyle w:val="Hyperlink"/>
@@ -1217,7 +947,7 @@
                 <w:noProof/>
                 <w:webHidden/>
               </w:rPr>
-              <w:instrText xml:space="preserve"> PAGEREF _Toc191894553 \h </w:instrText>
+              <w:instrText xml:space="preserve"> PAGEREF _Toc198551823 \h </w:instrText>
             </w:r>
             <w:r>
               <w:rPr>
@@ -1260,7 +990,7 @@
               <w:noProof/>
             </w:rPr>
           </w:pPr>
-          <w:hyperlink w:anchor="_Toc191894554" w:history="1">
+          <w:hyperlink w:anchor="_Toc198551824" w:history="1">
             <w:r>
               <w:rPr>
                 <w:rStyle w:val="Hyperlink"/>
@@ -1301,7 +1031,7 @@
                 <w:noProof/>
                 <w:webHidden/>
               </w:rPr>
-              <w:instrText xml:space="preserve"> PAGEREF _Toc191894554 \h </w:instrText>
+              <w:instrText xml:space="preserve"> PAGEREF _Toc198551824 \h </w:instrText>
             </w:r>
             <w:r>
               <w:rPr>
@@ -1344,7 +1074,7 @@
               <w:noProof/>
             </w:rPr>
           </w:pPr>
-          <w:hyperlink w:anchor="_Toc191894555" w:history="1">
+          <w:hyperlink w:anchor="_Toc198551825" w:history="1">
             <w:r>
               <w:rPr>
                 <w:rStyle w:val="Hyperlink"/>
@@ -1385,7 +1115,7 @@
                 <w:noProof/>
                 <w:webHidden/>
               </w:rPr>
-              <w:instrText xml:space="preserve"> PAGEREF _Toc191894555 \h </w:instrText>
+              <w:instrText xml:space="preserve"> PAGEREF _Toc198551825 \h </w:instrText>
             </w:r>
             <w:r>
               <w:rPr>
@@ -1405,7 +1135,7 @@
                 <w:noProof/>
                 <w:webHidden/>
               </w:rPr>
-              <w:t>3</w:t>
+              <w:t>4</w:t>
             </w:r>
             <w:r>
               <w:rPr>
@@ -1428,7 +1158,7 @@
               <w:noProof/>
             </w:rPr>
           </w:pPr>
-          <w:hyperlink w:anchor="_Toc191894556" w:history="1">
+          <w:hyperlink w:anchor="_Toc198551826" w:history="1">
             <w:r>
               <w:rPr>
                 <w:rStyle w:val="Hyperlink"/>
@@ -1469,7 +1199,7 @@
                 <w:noProof/>
                 <w:webHidden/>
               </w:rPr>
-              <w:instrText xml:space="preserve"> PAGEREF _Toc191894556 \h </w:instrText>
+              <w:instrText xml:space="preserve"> PAGEREF _Toc198551826 \h </w:instrText>
             </w:r>
             <w:r>
               <w:rPr>
@@ -1489,7 +1219,7 @@
                 <w:noProof/>
                 <w:webHidden/>
               </w:rPr>
-              <w:t>3</w:t>
+              <w:t>4</w:t>
             </w:r>
             <w:r>
               <w:rPr>
@@ -1512,7 +1242,7 @@
               <w:noProof/>
             </w:rPr>
           </w:pPr>
-          <w:hyperlink w:anchor="_Toc191894557" w:history="1">
+          <w:hyperlink w:anchor="_Toc198551827" w:history="1">
             <w:r>
               <w:rPr>
                 <w:rStyle w:val="Hyperlink"/>
@@ -1553,7 +1283,7 @@
                 <w:noProof/>
                 <w:webHidden/>
               </w:rPr>
-              <w:instrText xml:space="preserve"> PAGEREF _Toc191894557 \h </w:instrText>
+              <w:instrText xml:space="preserve"> PAGEREF _Toc198551827 \h </w:instrText>
             </w:r>
             <w:r>
               <w:rPr>
@@ -1596,7 +1326,7 @@
               <w:noProof/>
             </w:rPr>
           </w:pPr>
-          <w:hyperlink w:anchor="_Toc191894558" w:history="1">
+          <w:hyperlink w:anchor="_Toc198551828" w:history="1">
             <w:r>
               <w:rPr>
                 <w:rStyle w:val="Hyperlink"/>
@@ -1637,7 +1367,7 @@
                 <w:noProof/>
                 <w:webHidden/>
               </w:rPr>
-              <w:instrText xml:space="preserve"> PAGEREF _Toc191894558 \h </w:instrText>
+              <w:instrText xml:space="preserve"> PAGEREF _Toc198551828 \h </w:instrText>
             </w:r>
             <w:r>
               <w:rPr>
@@ -1657,7 +1387,7 @@
                 <w:noProof/>
                 <w:webHidden/>
               </w:rPr>
-              <w:t>4</w:t>
+              <w:t>5</w:t>
             </w:r>
             <w:r>
               <w:rPr>
@@ -1680,7 +1410,7 @@
               <w:noProof/>
             </w:rPr>
           </w:pPr>
-          <w:hyperlink w:anchor="_Toc191894559" w:history="1">
+          <w:hyperlink w:anchor="_Toc198551829" w:history="1">
             <w:r>
               <w:rPr>
                 <w:rStyle w:val="Hyperlink"/>
@@ -1721,7 +1451,7 @@
                 <w:noProof/>
                 <w:webHidden/>
               </w:rPr>
-              <w:instrText xml:space="preserve"> PAGEREF _Toc191894559 \h </w:instrText>
+              <w:instrText xml:space="preserve"> PAGEREF _Toc198551829 \h </w:instrText>
             </w:r>
             <w:r>
               <w:rPr>
@@ -1741,7 +1471,7 @@
                 <w:noProof/>
                 <w:webHidden/>
               </w:rPr>
-              <w:t>4</w:t>
+              <w:t>5</w:t>
             </w:r>
             <w:r>
               <w:rPr>
@@ -1764,7 +1494,7 @@
               <w:noProof/>
             </w:rPr>
           </w:pPr>
-          <w:hyperlink w:anchor="_Toc191894560" w:history="1">
+          <w:hyperlink w:anchor="_Toc198551830" w:history="1">
             <w:r>
               <w:rPr>
                 <w:rStyle w:val="Hyperlink"/>
@@ -1805,7 +1535,7 @@
                 <w:noProof/>
                 <w:webHidden/>
               </w:rPr>
-              <w:instrText xml:space="preserve"> PAGEREF _Toc191894560 \h </w:instrText>
+              <w:instrText xml:space="preserve"> PAGEREF _Toc198551830 \h </w:instrText>
             </w:r>
             <w:r>
               <w:rPr>
@@ -1825,7 +1555,7 @@
                 <w:noProof/>
                 <w:webHidden/>
               </w:rPr>
-              <w:t>4</w:t>
+              <w:t>5</w:t>
             </w:r>
             <w:r>
               <w:rPr>
@@ -1848,7 +1578,7 @@
               <w:noProof/>
             </w:rPr>
           </w:pPr>
-          <w:hyperlink w:anchor="_Toc191894561" w:history="1">
+          <w:hyperlink w:anchor="_Toc198551831" w:history="1">
             <w:r>
               <w:rPr>
                 <w:rStyle w:val="Hyperlink"/>
@@ -1889,7 +1619,7 @@
                 <w:noProof/>
                 <w:webHidden/>
               </w:rPr>
-              <w:instrText xml:space="preserve"> PAGEREF _Toc191894561 \h </w:instrText>
+              <w:instrText xml:space="preserve"> PAGEREF _Toc198551831 \h </w:instrText>
             </w:r>
             <w:r>
               <w:rPr>
@@ -1932,7 +1662,7 @@
               <w:noProof/>
             </w:rPr>
           </w:pPr>
-          <w:hyperlink w:anchor="_Toc191894562" w:history="1">
+          <w:hyperlink w:anchor="_Toc198551832" w:history="1">
             <w:r>
               <w:rPr>
                 <w:rStyle w:val="Hyperlink"/>
@@ -1973,7 +1703,7 @@
                 <w:noProof/>
                 <w:webHidden/>
               </w:rPr>
-              <w:instrText xml:space="preserve"> PAGEREF _Toc191894562 \h </w:instrText>
+              <w:instrText xml:space="preserve"> PAGEREF _Toc198551832 \h </w:instrText>
             </w:r>
             <w:r>
               <w:rPr>
@@ -2016,7 +1746,7 @@
               <w:noProof/>
             </w:rPr>
           </w:pPr>
-          <w:hyperlink w:anchor="_Toc191894563" w:history="1">
+          <w:hyperlink w:anchor="_Toc198551833" w:history="1">
             <w:r>
               <w:rPr>
                 <w:rStyle w:val="Hyperlink"/>
@@ -2057,7 +1787,7 @@
                 <w:noProof/>
                 <w:webHidden/>
               </w:rPr>
-              <w:instrText xml:space="preserve"> PAGEREF _Toc191894563 \h </w:instrText>
+              <w:instrText xml:space="preserve"> PAGEREF _Toc198551833 \h </w:instrText>
             </w:r>
             <w:r>
               <w:rPr>
@@ -2077,7 +1807,7 @@
                 <w:noProof/>
                 <w:webHidden/>
               </w:rPr>
-              <w:t>5</w:t>
+              <w:t>6</w:t>
             </w:r>
             <w:r>
               <w:rPr>
@@ -2100,7 +1830,7 @@
               <w:noProof/>
             </w:rPr>
           </w:pPr>
-          <w:hyperlink w:anchor="_Toc191894564" w:history="1">
+          <w:hyperlink w:anchor="_Toc198551834" w:history="1">
             <w:r>
               <w:rPr>
                 <w:rStyle w:val="Hyperlink"/>
@@ -2141,7 +1871,7 @@
                 <w:noProof/>
                 <w:webHidden/>
               </w:rPr>
-              <w:instrText xml:space="preserve"> PAGEREF _Toc191894564 \h </w:instrText>
+              <w:instrText xml:space="preserve"> PAGEREF _Toc198551834 \h </w:instrText>
             </w:r>
             <w:r>
               <w:rPr>
@@ -2161,7 +1891,7 @@
                 <w:noProof/>
                 <w:webHidden/>
               </w:rPr>
-              <w:t>5</w:t>
+              <w:t>6</w:t>
             </w:r>
             <w:r>
               <w:rPr>
@@ -2184,7 +1914,7 @@
               <w:noProof/>
             </w:rPr>
           </w:pPr>
-          <w:hyperlink w:anchor="_Toc191894565" w:history="1">
+          <w:hyperlink w:anchor="_Toc198551835" w:history="1">
             <w:r>
               <w:rPr>
                 <w:rStyle w:val="Hyperlink"/>
@@ -2225,7 +1955,7 @@
                 <w:noProof/>
                 <w:webHidden/>
               </w:rPr>
-              <w:instrText xml:space="preserve"> PAGEREF _Toc191894565 \h </w:instrText>
+              <w:instrText xml:space="preserve"> PAGEREF _Toc198551835 \h </w:instrText>
             </w:r>
             <w:r>
               <w:rPr>
@@ -2245,7 +1975,7 @@
                 <w:noProof/>
                 <w:webHidden/>
               </w:rPr>
-              <w:t>5</w:t>
+              <w:t>6</w:t>
             </w:r>
             <w:r>
               <w:rPr>
@@ -2268,7 +1998,7 @@
               <w:noProof/>
             </w:rPr>
           </w:pPr>
-          <w:hyperlink w:anchor="_Toc191894566" w:history="1">
+          <w:hyperlink w:anchor="_Toc198551836" w:history="1">
             <w:r>
               <w:rPr>
                 <w:rStyle w:val="Hyperlink"/>
@@ -2309,7 +2039,7 @@
                 <w:noProof/>
                 <w:webHidden/>
               </w:rPr>
-              <w:instrText xml:space="preserve"> PAGEREF _Toc191894566 \h </w:instrText>
+              <w:instrText xml:space="preserve"> PAGEREF _Toc198551836 \h </w:instrText>
             </w:r>
             <w:r>
               <w:rPr>
@@ -2329,7 +2059,7 @@
                 <w:noProof/>
                 <w:webHidden/>
               </w:rPr>
-              <w:t>6</w:t>
+              <w:t>7</w:t>
             </w:r>
             <w:r>
               <w:rPr>
@@ -2352,7 +2082,7 @@
               <w:noProof/>
             </w:rPr>
           </w:pPr>
-          <w:hyperlink w:anchor="_Toc191894567" w:history="1">
+          <w:hyperlink w:anchor="_Toc198551837" w:history="1">
             <w:r>
               <w:rPr>
                 <w:rStyle w:val="Hyperlink"/>
@@ -2393,7 +2123,7 @@
                 <w:noProof/>
                 <w:webHidden/>
               </w:rPr>
-              <w:instrText xml:space="preserve"> PAGEREF _Toc191894567 \h </w:instrText>
+              <w:instrText xml:space="preserve"> PAGEREF _Toc198551837 \h </w:instrText>
             </w:r>
             <w:r>
               <w:rPr>
@@ -2413,7 +2143,7 @@
                 <w:noProof/>
                 <w:webHidden/>
               </w:rPr>
-              <w:t>6</w:t>
+              <w:t>7</w:t>
             </w:r>
             <w:r>
               <w:rPr>
@@ -2436,7 +2166,7 @@
               <w:noProof/>
             </w:rPr>
           </w:pPr>
-          <w:hyperlink w:anchor="_Toc191894568" w:history="1">
+          <w:hyperlink w:anchor="_Toc198551838" w:history="1">
             <w:r>
               <w:rPr>
                 <w:rStyle w:val="Hyperlink"/>
@@ -2477,7 +2207,7 @@
                 <w:noProof/>
                 <w:webHidden/>
               </w:rPr>
-              <w:instrText xml:space="preserve"> PAGEREF _Toc191894568 \h </w:instrText>
+              <w:instrText xml:space="preserve"> PAGEREF _Toc198551838 \h </w:instrText>
             </w:r>
             <w:r>
               <w:rPr>
@@ -2497,7 +2227,7 @@
                 <w:noProof/>
                 <w:webHidden/>
               </w:rPr>
-              <w:t>6</w:t>
+              <w:t>7</w:t>
             </w:r>
             <w:r>
               <w:rPr>
@@ -2520,7 +2250,7 @@
               <w:noProof/>
             </w:rPr>
           </w:pPr>
-          <w:hyperlink w:anchor="_Toc191894569" w:history="1">
+          <w:hyperlink w:anchor="_Toc198551839" w:history="1">
             <w:r>
               <w:rPr>
                 <w:rStyle w:val="Hyperlink"/>
@@ -2561,7 +2291,7 @@
                 <w:noProof/>
                 <w:webHidden/>
               </w:rPr>
-              <w:instrText xml:space="preserve"> PAGEREF _Toc191894569 \h </w:instrText>
+              <w:instrText xml:space="preserve"> PAGEREF _Toc198551839 \h </w:instrText>
             </w:r>
             <w:r>
               <w:rPr>
@@ -2581,7 +2311,7 @@
                 <w:noProof/>
                 <w:webHidden/>
               </w:rPr>
-              <w:t>6</w:t>
+              <w:t>7</w:t>
             </w:r>
             <w:r>
               <w:rPr>
@@ -2604,7 +2334,7 @@
               <w:noProof/>
             </w:rPr>
           </w:pPr>
-          <w:hyperlink w:anchor="_Toc191894570" w:history="1">
+          <w:hyperlink w:anchor="_Toc198551840" w:history="1">
             <w:r>
               <w:rPr>
                 <w:rStyle w:val="Hyperlink"/>
@@ -2645,7 +2375,7 @@
                 <w:noProof/>
                 <w:webHidden/>
               </w:rPr>
-              <w:instrText xml:space="preserve"> PAGEREF _Toc191894570 \h </w:instrText>
+              <w:instrText xml:space="preserve"> PAGEREF _Toc198551840 \h </w:instrText>
             </w:r>
             <w:r>
               <w:rPr>
@@ -2665,7 +2395,7 @@
                 <w:noProof/>
                 <w:webHidden/>
               </w:rPr>
-              <w:t>6</w:t>
+              <w:t>7</w:t>
             </w:r>
             <w:r>
               <w:rPr>
@@ -2688,7 +2418,7 @@
               <w:noProof/>
             </w:rPr>
           </w:pPr>
-          <w:hyperlink w:anchor="_Toc191894571" w:history="1">
+          <w:hyperlink w:anchor="_Toc198551841" w:history="1">
             <w:r>
               <w:rPr>
                 <w:rStyle w:val="Hyperlink"/>
@@ -2729,7 +2459,7 @@
                 <w:noProof/>
                 <w:webHidden/>
               </w:rPr>
-              <w:instrText xml:space="preserve"> PAGEREF _Toc191894571 \h </w:instrText>
+              <w:instrText xml:space="preserve"> PAGEREF _Toc198551841 \h </w:instrText>
             </w:r>
             <w:r>
               <w:rPr>
@@ -2749,7 +2479,7 @@
                 <w:noProof/>
                 <w:webHidden/>
               </w:rPr>
-              <w:t>6</w:t>
+              <w:t>7</w:t>
             </w:r>
             <w:r>
               <w:rPr>
@@ -2772,7 +2502,7 @@
               <w:noProof/>
             </w:rPr>
           </w:pPr>
-          <w:hyperlink w:anchor="_Toc191894572" w:history="1">
+          <w:hyperlink w:anchor="_Toc198551842" w:history="1">
             <w:r>
               <w:rPr>
                 <w:rStyle w:val="Hyperlink"/>
@@ -2813,7 +2543,7 @@
                 <w:noProof/>
                 <w:webHidden/>
               </w:rPr>
-              <w:instrText xml:space="preserve"> PAGEREF _Toc191894572 \h </w:instrText>
+              <w:instrText xml:space="preserve"> PAGEREF _Toc198551842 \h </w:instrText>
             </w:r>
             <w:r>
               <w:rPr>
@@ -2833,7 +2563,7 @@
                 <w:noProof/>
                 <w:webHidden/>
               </w:rPr>
-              <w:t>6</w:t>
+              <w:t>8</w:t>
             </w:r>
             <w:r>
               <w:rPr>
@@ -2856,7 +2586,7 @@
               <w:noProof/>
             </w:rPr>
           </w:pPr>
-          <w:hyperlink w:anchor="_Toc191894573" w:history="1">
+          <w:hyperlink w:anchor="_Toc198551843" w:history="1">
             <w:r>
               <w:rPr>
                 <w:rStyle w:val="Hyperlink"/>
@@ -2897,7 +2627,7 @@
                 <w:noProof/>
                 <w:webHidden/>
               </w:rPr>
-              <w:instrText xml:space="preserve"> PAGEREF _Toc191894573 \h </w:instrText>
+              <w:instrText xml:space="preserve"> PAGEREF _Toc198551843 \h </w:instrText>
             </w:r>
             <w:r>
               <w:rPr>
@@ -2917,7 +2647,7 @@
                 <w:noProof/>
                 <w:webHidden/>
               </w:rPr>
-              <w:t>7</w:t>
+              <w:t>8</w:t>
             </w:r>
             <w:r>
               <w:rPr>
@@ -2940,7 +2670,7 @@
               <w:noProof/>
             </w:rPr>
           </w:pPr>
-          <w:hyperlink w:anchor="_Toc191894574" w:history="1">
+          <w:hyperlink w:anchor="_Toc198551844" w:history="1">
             <w:r>
               <w:rPr>
                 <w:rStyle w:val="Hyperlink"/>
@@ -2981,7 +2711,7 @@
                 <w:noProof/>
                 <w:webHidden/>
               </w:rPr>
-              <w:instrText xml:space="preserve"> PAGEREF _Toc191894574 \h </w:instrText>
+              <w:instrText xml:space="preserve"> PAGEREF _Toc198551844 \h </w:instrText>
             </w:r>
             <w:r>
               <w:rPr>
@@ -3001,7 +2731,7 @@
                 <w:noProof/>
                 <w:webHidden/>
               </w:rPr>
-              <w:t>7</w:t>
+              <w:t>8</w:t>
             </w:r>
             <w:r>
               <w:rPr>
@@ -3024,7 +2754,7 @@
               <w:noProof/>
             </w:rPr>
           </w:pPr>
-          <w:hyperlink w:anchor="_Toc191894575" w:history="1">
+          <w:hyperlink w:anchor="_Toc198551845" w:history="1">
             <w:r>
               <w:rPr>
                 <w:rStyle w:val="Hyperlink"/>
@@ -3065,7 +2795,7 @@
                 <w:noProof/>
                 <w:webHidden/>
               </w:rPr>
-              <w:instrText xml:space="preserve"> PAGEREF _Toc191894575 \h </w:instrText>
+              <w:instrText xml:space="preserve"> PAGEREF _Toc198551845 \h </w:instrText>
             </w:r>
             <w:r>
               <w:rPr>
@@ -3085,7 +2815,7 @@
                 <w:noProof/>
                 <w:webHidden/>
               </w:rPr>
-              <w:t>7</w:t>
+              <w:t>8</w:t>
             </w:r>
             <w:r>
               <w:rPr>
@@ -3108,7 +2838,7 @@
               <w:noProof/>
             </w:rPr>
           </w:pPr>
-          <w:hyperlink w:anchor="_Toc191894576" w:history="1">
+          <w:hyperlink w:anchor="_Toc198551846" w:history="1">
             <w:r>
               <w:rPr>
                 <w:rStyle w:val="Hyperlink"/>
@@ -3149,7 +2879,7 @@
                 <w:noProof/>
                 <w:webHidden/>
               </w:rPr>
-              <w:instrText xml:space="preserve"> PAGEREF _Toc191894576 \h </w:instrText>
+              <w:instrText xml:space="preserve"> PAGEREF _Toc198551846 \h </w:instrText>
             </w:r>
             <w:r>
               <w:rPr>
@@ -3169,7 +2899,7 @@
                 <w:noProof/>
                 <w:webHidden/>
               </w:rPr>
-              <w:t>7</w:t>
+              <w:t>8</w:t>
             </w:r>
             <w:r>
               <w:rPr>
@@ -3192,7 +2922,7 @@
               <w:noProof/>
             </w:rPr>
           </w:pPr>
-          <w:hyperlink w:anchor="_Toc191894577" w:history="1">
+          <w:hyperlink w:anchor="_Toc198551847" w:history="1">
             <w:r>
               <w:rPr>
                 <w:rStyle w:val="Hyperlink"/>
@@ -3233,7 +2963,7 @@
                 <w:noProof/>
                 <w:webHidden/>
               </w:rPr>
-              <w:instrText xml:space="preserve"> PAGEREF _Toc191894577 \h </w:instrText>
+              <w:instrText xml:space="preserve"> PAGEREF _Toc198551847 \h </w:instrText>
             </w:r>
             <w:r>
               <w:rPr>
@@ -3253,7 +2983,7 @@
                 <w:noProof/>
                 <w:webHidden/>
               </w:rPr>
-              <w:t>7</w:t>
+              <w:t>9</w:t>
             </w:r>
             <w:r>
               <w:rPr>
@@ -3276,7 +3006,7 @@
               <w:noProof/>
             </w:rPr>
           </w:pPr>
-          <w:hyperlink w:anchor="_Toc191894578" w:history="1">
+          <w:hyperlink w:anchor="_Toc198551848" w:history="1">
             <w:r>
               <w:rPr>
                 <w:rStyle w:val="Hyperlink"/>
@@ -3317,7 +3047,7 @@
                 <w:noProof/>
                 <w:webHidden/>
               </w:rPr>
-              <w:instrText xml:space="preserve"> PAGEREF _Toc191894578 \h </w:instrText>
+              <w:instrText xml:space="preserve"> PAGEREF _Toc198551848 \h </w:instrText>
             </w:r>
             <w:r>
               <w:rPr>
@@ -3337,7 +3067,7 @@
                 <w:noProof/>
                 <w:webHidden/>
               </w:rPr>
-              <w:t>8</w:t>
+              <w:t>9</w:t>
             </w:r>
             <w:r>
               <w:rPr>
@@ -3360,7 +3090,7 @@
               <w:noProof/>
             </w:rPr>
           </w:pPr>
-          <w:hyperlink w:anchor="_Toc191894579" w:history="1">
+          <w:hyperlink w:anchor="_Toc198551849" w:history="1">
             <w:r>
               <w:rPr>
                 <w:rStyle w:val="Hyperlink"/>
@@ -3401,7 +3131,7 @@
                 <w:noProof/>
                 <w:webHidden/>
               </w:rPr>
-              <w:instrText xml:space="preserve"> PAGEREF _Toc191894579 \h </w:instrText>
+              <w:instrText xml:space="preserve"> PAGEREF _Toc198551849 \h </w:instrText>
             </w:r>
             <w:r>
               <w:rPr>
@@ -3421,7 +3151,7 @@
                 <w:noProof/>
                 <w:webHidden/>
               </w:rPr>
-              <w:t>9</w:t>
+              <w:t>10</w:t>
             </w:r>
             <w:r>
               <w:rPr>
@@ -3435,8 +3165,6 @@
         <w:p>
           <w:r>
             <w:rPr>
-              <w:b/>
-              <w:bCs/>
               <w:noProof/>
             </w:rPr>
             <w:fldChar w:fldCharType="end"/>
@@ -3444,11 +3172,7 @@
         </w:p>
       </w:sdtContent>
     </w:sdt>
-    <w:p>
-      <w:pPr>
-        <w:jc w:val="left"/>
-      </w:pPr>
-    </w:p>
+    <w:p/>
     <w:p>
       <w:pPr>
         <w:pStyle w:val="Heading1"/>
@@ -3466,7 +3190,7 @@
       <w:pPr>
         <w:pStyle w:val="Heading1"/>
       </w:pPr>
-      <w:bookmarkStart w:id="0" w:name="_Toc191894547"/>
+      <w:bookmarkStart w:id="0" w:name="_Toc198551817"/>
       <w:r>
         <w:lastRenderedPageBreak/>
         <w:t>Introduction</w:t>
@@ -3488,7 +3212,13 @@
       </w:r>
       <w:proofErr w:type="gramEnd"/>
       <w:r>
-        <w:t xml:space="preserve"> seriously. The app makes the fitness training more accessible and inclusive but at the cost of over-reliance upon AI-coach-led coaching at the same time. The ethical implications are user privacy, AI fairness, and responsible feedback mechanisms. The legal aspects include compliance with the GDPR regulations and copyrights law. Security mechanisms should be implemented for the safety of sensitive user details from hacking and misuse.</w:t>
+        <w:t xml:space="preserve"> seriously. The app makes the fitness training more accessible and inclusive but at the cost of over-reliance upon AI-coach-led coaching at the same time. The ethical implications are user privacy, AI fairness, and responsible feedback mechanisms. The legal aspects include </w:t>
+      </w:r>
+      <w:r>
+        <w:t>compliance</w:t>
+      </w:r>
+      <w:r>
+        <w:t xml:space="preserve"> with the GDPR regulations and copyrights law. Security mechanisms should be implemented for the safety of sensitive user details from hacking and misuse.</w:t>
       </w:r>
     </w:p>
     <w:p>
@@ -3503,7 +3233,7 @@
       <w:r>
         <w:t xml:space="preserve"> </w:t>
       </w:r>
-      <w:bookmarkStart w:id="1" w:name="_Toc191894548"/>
+      <w:bookmarkStart w:id="1" w:name="_Toc198551818"/>
       <w:r>
         <w:t>Social Impact</w:t>
       </w:r>
@@ -3516,7 +3246,7 @@
       <w:r>
         <w:t xml:space="preserve"> </w:t>
       </w:r>
-      <w:bookmarkStart w:id="2" w:name="_Toc191894549"/>
+      <w:bookmarkStart w:id="2" w:name="_Toc198551819"/>
       <w:r>
         <w:t>Introduction</w:t>
       </w:r>
@@ -3526,19 +3256,15 @@
       <w:r>
         <w:t xml:space="preserve">Incorporation of AI pose estimation into health and fitness apps revolutionizes the workout routine user experience. My gym app aims </w:t>
       </w:r>
-      <w:proofErr w:type="gramStart"/>
-      <w:r>
-        <w:t>at making</w:t>
-      </w:r>
-      <w:proofErr w:type="gramEnd"/>
+      <w:r>
+        <w:t>to make</w:t>
+      </w:r>
       <w:r>
         <w:t xml:space="preserve"> health and fitness accessible for everybody by using personalized instructions with no need for trainers. The positive and negative social consequences require careful </w:t>
       </w:r>
-      <w:proofErr w:type="gramStart"/>
-      <w:r>
-        <w:t>examination</w:t>
-      </w:r>
-      <w:proofErr w:type="gramEnd"/>
+      <w:r>
+        <w:t>examination,</w:t>
+      </w:r>
       <w:r>
         <w:t xml:space="preserve"> nonetheless.</w:t>
       </w:r>
@@ -3550,7 +3276,7 @@
       <w:r>
         <w:t xml:space="preserve"> </w:t>
       </w:r>
-      <w:bookmarkStart w:id="3" w:name="_Toc191894550"/>
+      <w:bookmarkStart w:id="3" w:name="_Toc198551820"/>
       <w:r>
         <w:t>Positive Social Impact</w:t>
       </w:r>
@@ -3570,6 +3296,7 @@
     </w:p>
     <w:p>
       <w:r>
+        <w:lastRenderedPageBreak/>
         <w:t>The app helps the user remain active by presenting the user with real-time workout tracking, analysis of the user's posture, and personalized workout regimens. Wang et al.'s 2021 study presents that AI-supported workout tools increase workout compliance by 60%, with the resulting improvement of the user's health.</w:t>
       </w:r>
     </w:p>
@@ -3587,11 +3314,7 @@
     </w:p>
     <w:p>
       <w:r>
-        <w:t xml:space="preserve">It bridges the cost of gym memberships' challenge by providing the free AI solution. The multi-language feature of the app enables non-English speakers' participation, bridging </w:t>
-      </w:r>
-      <w:r>
-        <w:lastRenderedPageBreak/>
-        <w:t>the challenge reported by Chiu et al. (2022), that 40% of the population were left out of participating in digital solutions due to language challenges.</w:t>
+        <w:t>It bridges the cost of gym memberships' challenge by providing the free AI solution. The multi-language feature of the app enables non-English speakers' participation, bridging the challenge reported by Chiu et al. (2022), that 40% of the population were left out of participating in digital solutions due to language challenges.</w:t>
       </w:r>
     </w:p>
     <w:p>
@@ -3618,7 +3341,7 @@
       <w:r>
         <w:t xml:space="preserve"> </w:t>
       </w:r>
-      <w:bookmarkStart w:id="4" w:name="_Toc191894551"/>
+      <w:bookmarkStart w:id="4" w:name="_Toc198551821"/>
       <w:r>
         <w:t>Potential Negative Social Impact</w:t>
       </w:r>
@@ -3672,7 +3395,11 @@
     </w:p>
     <w:p>
       <w:r>
-        <w:t xml:space="preserve">Some of these require gym equipment that isn't accessible for home use. Anderson &amp; Kim (2023) note that 56% of individuals using digital fitness struggle with making progress beyond bodyweight </w:t>
+        <w:t xml:space="preserve">Some of these require gym equipment that isn't accessible for home use. Anderson &amp; Kim (2023) note that 56% of individuals using digital fitness struggle with making progress </w:t>
+      </w:r>
+      <w:r>
+        <w:lastRenderedPageBreak/>
+        <w:t xml:space="preserve">beyond bodyweight </w:t>
       </w:r>
       <w:proofErr w:type="gramStart"/>
       <w:r>
@@ -3682,11 +3409,9 @@
       <w:r>
         <w:t xml:space="preserve"> they don't have equipment. To offset this, my app includes </w:t>
       </w:r>
-      <w:proofErr w:type="gramStart"/>
-      <w:r>
-        <w:t>substitutional</w:t>
-      </w:r>
-      <w:proofErr w:type="gramEnd"/>
+      <w:r>
+        <w:t>substitute</w:t>
+      </w:r>
       <w:r>
         <w:t xml:space="preserve"> variants for machine-dependent exercises.</w:t>
       </w:r>
@@ -3698,7 +3423,7 @@
       <w:r>
         <w:t xml:space="preserve"> </w:t>
       </w:r>
-      <w:bookmarkStart w:id="5" w:name="_Toc191894552"/>
+      <w:bookmarkStart w:id="5" w:name="_Toc198551822"/>
       <w:r>
         <w:t>Addressing Social Concerns</w:t>
       </w:r>
@@ -3762,107 +3487,105 @@
         <w:t>By carefully balancing these aspects, the application fosters a safe, effective, and inclusive fitness experience.</w:t>
       </w:r>
     </w:p>
-    <w:p/>
     <w:p>
       <w:pPr>
         <w:pStyle w:val="Heading1"/>
       </w:pPr>
       <w:r>
+        <w:t xml:space="preserve"> </w:t>
+      </w:r>
+      <w:bookmarkStart w:id="6" w:name="_Toc198551823"/>
+      <w:r>
+        <w:t>Ethical Issues</w:t>
+      </w:r>
+      <w:bookmarkEnd w:id="6"/>
+    </w:p>
+    <w:p>
+      <w:pPr>
+        <w:pStyle w:val="Heading2"/>
+      </w:pPr>
+      <w:r>
+        <w:t xml:space="preserve"> </w:t>
+      </w:r>
+      <w:bookmarkStart w:id="7" w:name="_Toc198551824"/>
+      <w:r>
+        <w:t>Introduction</w:t>
+      </w:r>
+      <w:bookmarkEnd w:id="7"/>
+    </w:p>
+    <w:p>
+      <w:r>
+        <w:t>Ethical considerations of fitness apps powered by AI are necessary in the protection of users' safety, fairness, and transparency. Given that my gym app entails pose estimation, real-time feedback, and AI-driven workout recommendations, it must fulfill moral responsibilities for data privacy, control to the user, and AI bias.</w:t>
+      </w:r>
+    </w:p>
+    <w:p>
+      <w:r>
+        <w:t xml:space="preserve">Ethical issues on online fitness websites are well documented in the literature. For instance, </w:t>
+      </w:r>
+      <w:proofErr w:type="spellStart"/>
+      <w:r>
+        <w:t>Floridi</w:t>
+      </w:r>
+      <w:proofErr w:type="spellEnd"/>
+      <w:r>
+        <w:t xml:space="preserve"> et al. (2018) </w:t>
+      </w:r>
+      <w:proofErr w:type="gramStart"/>
+      <w:r>
+        <w:t>emphasize</w:t>
+      </w:r>
+      <w:proofErr w:type="gramEnd"/>
+      <w:r>
+        <w:t xml:space="preserve"> the need to guarantee user welfare and equity for AI use to prevent discriminatory results. Likewise, </w:t>
+      </w:r>
+      <w:proofErr w:type="spellStart"/>
+      <w:r>
+        <w:t>Buolamwini</w:t>
+      </w:r>
+      <w:proofErr w:type="spellEnd"/>
+      <w:r>
+        <w:t xml:space="preserve"> &amp; Gebru (2018) present the dangers of AI bias, which may result in flawed posture detection or biased exercise </w:t>
+      </w:r>
+      <w:proofErr w:type="spellStart"/>
+      <w:r>
+        <w:t>suggestions.i</w:t>
+      </w:r>
+      <w:proofErr w:type="spellEnd"/>
+      <w:r>
+        <w:t>. The next part discusses key ethical concerns, including:</w:t>
+      </w:r>
+    </w:p>
+    <w:p>
+      <w:r>
+        <w:t>ii. Bias and fairness in AI recommendations</w:t>
+      </w:r>
+    </w:p>
+    <w:p>
+      <w:r>
+        <w:t>iii. User privacy, data protection, and consent</w:t>
+      </w:r>
+    </w:p>
+    <w:p>
+      <w:r>
+        <w:t>iv. Possible psychological impact and body image concerns</w:t>
+      </w:r>
+    </w:p>
+    <w:p>
+      <w:r>
+        <w:t>v. The ethical responsibility of AI-generated feedback</w:t>
+      </w:r>
+    </w:p>
+    <w:p>
+      <w:r>
         <w:lastRenderedPageBreak/>
-        <w:t xml:space="preserve"> </w:t>
-      </w:r>
-      <w:bookmarkStart w:id="6" w:name="_Toc191894553"/>
-      <w:r>
-        <w:t>Ethical Issues</w:t>
-      </w:r>
-      <w:bookmarkEnd w:id="6"/>
+        <w:t>By these ethical concerns, my fitness app aims to provide a responsible and easy-to-use exercise experience while upholding ethical standards and best practices.</w:t>
+      </w:r>
     </w:p>
     <w:p>
       <w:pPr>
         <w:pStyle w:val="Heading2"/>
       </w:pPr>
-      <w:r>
-        <w:t xml:space="preserve"> </w:t>
-      </w:r>
-      <w:bookmarkStart w:id="7" w:name="_Toc191894554"/>
-      <w:r>
-        <w:t>Introduction</w:t>
-      </w:r>
-      <w:bookmarkEnd w:id="7"/>
-    </w:p>
-    <w:p>
-      <w:r>
-        <w:t>Ethical considerations of fitness apps powered by AI are necessary in the protection of users' safety, fairness, and transparency. Given that my gym app entails pose estimation, real-time feedback, and AI-driven workout recommendations, it must fulfill moral responsibilities for data privacy, control to the user, and AI bias.</w:t>
-      </w:r>
-    </w:p>
-    <w:p>
-      <w:r>
-        <w:t xml:space="preserve">Ethical issues on online fitness websites are well documented in the literature. For instance, </w:t>
-      </w:r>
-      <w:proofErr w:type="spellStart"/>
-      <w:r>
-        <w:t>Floridi</w:t>
-      </w:r>
-      <w:proofErr w:type="spellEnd"/>
-      <w:r>
-        <w:t xml:space="preserve"> et al. (2018) </w:t>
-      </w:r>
-      <w:proofErr w:type="gramStart"/>
-      <w:r>
-        <w:t>emphasize</w:t>
-      </w:r>
-      <w:proofErr w:type="gramEnd"/>
-      <w:r>
-        <w:t xml:space="preserve"> the need to guarantee user welfare and equity for AI use to prevent discriminatory results. Likewise, </w:t>
-      </w:r>
-      <w:proofErr w:type="spellStart"/>
-      <w:r>
-        <w:t>Buolamwini</w:t>
-      </w:r>
-      <w:proofErr w:type="spellEnd"/>
-      <w:r>
-        <w:t xml:space="preserve"> &amp; Gebru (2018) present the dangers of AI bias, which may result in flawed posture detection or biased exercise </w:t>
-      </w:r>
-      <w:proofErr w:type="spellStart"/>
-      <w:r>
-        <w:t>suggestions.i</w:t>
-      </w:r>
-      <w:proofErr w:type="spellEnd"/>
-      <w:r>
-        <w:t>. The next part discusses key ethical concerns, including:</w:t>
-      </w:r>
-    </w:p>
-    <w:p>
-      <w:r>
-        <w:t>ii. Bias and fairness in AI recommendations</w:t>
-      </w:r>
-    </w:p>
-    <w:p>
-      <w:r>
-        <w:t>iii. User privacy, data protection, and consent</w:t>
-      </w:r>
-    </w:p>
-    <w:p>
-      <w:r>
-        <w:t>iv. Possible psychological impact and body image concerns</w:t>
-      </w:r>
-    </w:p>
-    <w:p>
-      <w:r>
-        <w:t>v. The ethical responsibility of AI-generated feedback</w:t>
-      </w:r>
-    </w:p>
-    <w:p>
-      <w:r>
-        <w:t>By these ethical concerns, my fitness app aims to provide a responsible and easy-to-use exercise experience while upholding ethical standards and best practices.</w:t>
-      </w:r>
-    </w:p>
-    <w:p/>
-    <w:p>
-      <w:pPr>
-        <w:pStyle w:val="Heading2"/>
-      </w:pPr>
-      <w:bookmarkStart w:id="8" w:name="_Toc191894555"/>
+      <w:bookmarkStart w:id="8" w:name="_Toc198551825"/>
       <w:r>
         <w:t>Bias and Fairness in AI Recommendations</w:t>
       </w:r>
@@ -3926,17 +3649,12 @@
     </w:p>
     <w:p>
       <w:pPr>
-        <w:pStyle w:val="ListParagraph"/>
-      </w:pPr>
-    </w:p>
-    <w:p>
-      <w:pPr>
         <w:pStyle w:val="Heading2"/>
       </w:pPr>
       <w:r>
         <w:t xml:space="preserve"> </w:t>
       </w:r>
-      <w:bookmarkStart w:id="9" w:name="_Toc191894556"/>
+      <w:bookmarkStart w:id="9" w:name="_Toc198551826"/>
       <w:r>
         <w:t>User Privacy, Data Protection, and Consent</w:t>
       </w:r>
@@ -3944,11 +3662,7 @@
     </w:p>
     <w:p>
       <w:r>
-        <w:t xml:space="preserve">The app gathers biometric information, exercise history, and personal preferences. There is an ethical issue in case the users do not know how their information is stored and </w:t>
-      </w:r>
-      <w:r>
-        <w:lastRenderedPageBreak/>
-        <w:t xml:space="preserve">exchanged. Informed consent, transparency, and right to delete data are the demands of the General Data Protection Regulation (GDPR) (Voigt &amp; Von dem </w:t>
+        <w:t xml:space="preserve">The app gathers biometric information, exercise history, and personal preferences. There is an ethical issue in case the users do not know how their information is stored and exchanged. Informed consent, transparency, and right to delete data are the demands of the General Data Protection Regulation (GDPR) (Voigt &amp; Von dem </w:t>
       </w:r>
       <w:proofErr w:type="spellStart"/>
       <w:r>
@@ -4002,17 +3716,12 @@
     </w:p>
     <w:p>
       <w:pPr>
-        <w:pStyle w:val="ListParagraph"/>
-      </w:pPr>
-    </w:p>
-    <w:p>
-      <w:pPr>
         <w:pStyle w:val="Heading2"/>
       </w:pPr>
       <w:r>
         <w:t xml:space="preserve"> </w:t>
       </w:r>
-      <w:bookmarkStart w:id="10" w:name="_Toc191894557"/>
+      <w:bookmarkStart w:id="10" w:name="_Toc198551827"/>
       <w:r>
         <w:t>Psychological Impact and Body Image Concerns</w:t>
       </w:r>
@@ -4044,6 +3753,7 @@
         </w:numPr>
       </w:pPr>
       <w:r>
+        <w:lastRenderedPageBreak/>
         <w:t>Providing motivational feedback rather than appearance-based comparisons.</w:t>
       </w:r>
     </w:p>
@@ -4069,17 +3779,12 @@
     </w:p>
     <w:p>
       <w:pPr>
-        <w:pStyle w:val="ListParagraph"/>
-      </w:pPr>
-    </w:p>
-    <w:p>
-      <w:pPr>
         <w:pStyle w:val="Heading2"/>
       </w:pPr>
       <w:r>
         <w:t xml:space="preserve"> </w:t>
       </w:r>
-      <w:bookmarkStart w:id="11" w:name="_Toc191894558"/>
+      <w:bookmarkStart w:id="11" w:name="_Toc198551828"/>
       <w:r>
         <w:t>Ethical Responsibility of AI-Generated Feedback</w:t>
       </w:r>
@@ -4126,13 +3831,11 @@
         <w:t>Provides emergency alerts if unsafe postures are detected.</w:t>
       </w:r>
     </w:p>
-    <w:p/>
     <w:p>
       <w:r>
         <w:t>By addressing these ethical concerns, my gym application upholds transparency, fairness, and user well-being, fostering a responsible digital fitness experience.</w:t>
       </w:r>
     </w:p>
-    <w:p/>
     <w:p>
       <w:pPr>
         <w:pStyle w:val="Heading1"/>
@@ -4140,7 +3843,7 @@
       <w:r>
         <w:t xml:space="preserve"> </w:t>
       </w:r>
-      <w:bookmarkStart w:id="12" w:name="_Toc191894559"/>
+      <w:bookmarkStart w:id="12" w:name="_Toc198551829"/>
       <w:r>
         <w:t>Legal Implications</w:t>
       </w:r>
@@ -4153,7 +3856,7 @@
       <w:r>
         <w:t xml:space="preserve"> </w:t>
       </w:r>
-      <w:bookmarkStart w:id="13" w:name="_Toc191894560"/>
+      <w:bookmarkStart w:id="13" w:name="_Toc198551830"/>
       <w:r>
         <w:t>Introduction</w:t>
       </w:r>
@@ -4188,18 +3891,54 @@
         <w:t xml:space="preserve">Therefore, </w:t>
       </w:r>
       <w:r>
-        <w:t xml:space="preserve">my project is governed by laws including the General Data Protection Regulation (GDPR), </w:t>
-      </w:r>
-      <w:r>
-        <w:lastRenderedPageBreak/>
-        <w:t>the Equality Act, and the law of copyright. Adherence to the law facilitates trust and prevents legal complications.</w:t>
+        <w:t xml:space="preserve">my project is </w:t>
+      </w:r>
+      <w:r>
+        <w:t>governing</w:t>
+      </w:r>
+      <w:r>
+        <w:t xml:space="preserve"> by laws including the General Data Protection Regulation (GDPR), the Equality Act, and the law of copyright. </w:t>
+      </w:r>
+      <w:r>
+        <w:t>Sticking</w:t>
+      </w:r>
+      <w:r>
+        <w:t xml:space="preserve"> to </w:t>
+      </w:r>
+      <w:proofErr w:type="gramStart"/>
+      <w:r>
+        <w:t>the</w:t>
+      </w:r>
+      <w:r>
+        <w:t>se</w:t>
+      </w:r>
+      <w:r>
+        <w:t xml:space="preserve"> law</w:t>
+      </w:r>
+      <w:proofErr w:type="gramEnd"/>
+      <w:r>
+        <w:t xml:space="preserve"> facilitate trust and </w:t>
+      </w:r>
+      <w:proofErr w:type="gramStart"/>
+      <w:r>
+        <w:t>prevents</w:t>
+      </w:r>
+      <w:proofErr w:type="gramEnd"/>
+      <w:r>
+        <w:t xml:space="preserve"> legal complications</w:t>
+      </w:r>
+      <w:r>
+        <w:t xml:space="preserve"> over my application</w:t>
+      </w:r>
+      <w:r>
+        <w:t>.</w:t>
       </w:r>
     </w:p>
     <w:p>
       <w:pPr>
         <w:pStyle w:val="Heading2"/>
       </w:pPr>
-      <w:bookmarkStart w:id="14" w:name="_Toc191894561"/>
+      <w:bookmarkStart w:id="14" w:name="_Toc198551831"/>
       <w:r>
         <w:t>Key Legal Considerations</w:t>
       </w:r>
@@ -4213,7 +3952,7 @@
           <w:numId w:val="1"/>
         </w:numPr>
       </w:pPr>
-      <w:bookmarkStart w:id="15" w:name="_Toc191894562"/>
+      <w:bookmarkStart w:id="15" w:name="_Toc198551832"/>
       <w:r>
         <w:t>GDPR and Data Protection</w:t>
       </w:r>
@@ -4221,7 +3960,25 @@
     </w:p>
     <w:p>
       <w:r>
-        <w:t>As the app gathers and stores personal fitness</w:t>
+        <w:t>As </w:t>
+      </w:r>
+      <w:r>
+        <w:t>my</w:t>
+      </w:r>
+      <w:r>
+        <w:t> app gather</w:t>
+      </w:r>
+      <w:r>
+        <w:t>s</w:t>
+      </w:r>
+      <w:r>
+        <w:t> and store</w:t>
+      </w:r>
+      <w:r>
+        <w:t>s</w:t>
+      </w:r>
+      <w:r>
+        <w:t> personal fitness</w:t>
       </w:r>
       <w:r>
         <w:t xml:space="preserve"> </w:t>
@@ -4233,7 +3990,10 @@
         <w:t xml:space="preserve"> </w:t>
       </w:r>
       <w:r>
-        <w:t>needs</w:t>
+        <w:t>need</w:t>
+      </w:r>
+      <w:r>
+        <w:t>s</w:t>
       </w:r>
       <w:r>
         <w:t xml:space="preserve"> </w:t>
@@ -4283,13 +4043,19 @@
       <w:r>
         <w:t>Collects only </w:t>
       </w:r>
+      <w:r>
+        <w:t>require</w:t>
+      </w:r>
+      <w:r>
+        <w:t> user information and </w:t>
+      </w:r>
       <w:proofErr w:type="gramStart"/>
       <w:r>
-        <w:t>required</w:t>
+        <w:t>provides</w:t>
       </w:r>
       <w:proofErr w:type="gramEnd"/>
       <w:r>
-        <w:t> user information and provides informed consent.</w:t>
+        <w:t> informed consent.</w:t>
       </w:r>
     </w:p>
     <w:p>
@@ -4316,6 +4082,7 @@
         </w:numPr>
       </w:pPr>
       <w:r>
+        <w:lastRenderedPageBreak/>
         <w:t>Enables users to ask for erasure of data based on the Right to Be Forgotten (Article 17).</w:t>
       </w:r>
       <w:r>
@@ -4330,7 +4097,7 @@
           <w:numId w:val="1"/>
         </w:numPr>
       </w:pPr>
-      <w:bookmarkStart w:id="16" w:name="_Toc191894563"/>
+      <w:bookmarkStart w:id="16" w:name="_Toc198551833"/>
       <w:r>
         <w:t>Equality Act and Inclusivity</w:t>
       </w:r>
@@ -4399,7 +4166,7 @@
           <w:numId w:val="1"/>
         </w:numPr>
       </w:pPr>
-      <w:bookmarkStart w:id="17" w:name="_Toc191894564"/>
+      <w:bookmarkStart w:id="17" w:name="_Toc198551834"/>
       <w:r>
         <w:t>Copyright and Intellectual Property</w:t>
       </w:r>
@@ -4454,7 +4221,7 @@
           <w:numId w:val="1"/>
         </w:numPr>
       </w:pPr>
-      <w:bookmarkStart w:id="18" w:name="_Toc191894565"/>
+      <w:bookmarkStart w:id="18" w:name="_Toc198551835"/>
       <w:r>
         <w:t>Legal Compliance Strategies</w:t>
       </w:r>
@@ -4503,19 +4270,19 @@
     </w:p>
     <w:p>
       <w:r>
+        <w:t>By implementing these measures, the project aligns with legal requirements, ensuring a secure and legally compliant fitness platform.</w:t>
+      </w:r>
+    </w:p>
+    <w:p/>
+    <w:p>
+      <w:pPr>
+        <w:pStyle w:val="Heading1"/>
+      </w:pPr>
+      <w:r>
         <w:lastRenderedPageBreak/>
-        <w:t>By implementing these measures, the project aligns with legal requirements, ensuring a secure and legally compliant fitness platform.</w:t>
-      </w:r>
-    </w:p>
-    <w:p/>
-    <w:p>
-      <w:pPr>
-        <w:pStyle w:val="Heading1"/>
-      </w:pPr>
-      <w:r>
         <w:t xml:space="preserve"> </w:t>
       </w:r>
-      <w:bookmarkStart w:id="19" w:name="_Toc191894566"/>
+      <w:bookmarkStart w:id="19" w:name="_Toc198551836"/>
       <w:r>
         <w:t>Security Aspects</w:t>
       </w:r>
@@ -4528,7 +4295,7 @@
       <w:r>
         <w:t xml:space="preserve"> </w:t>
       </w:r>
-      <w:bookmarkStart w:id="20" w:name="_Toc191894567"/>
+      <w:bookmarkStart w:id="20" w:name="_Toc198551837"/>
       <w:r>
         <w:t>Introduction</w:t>
       </w:r>
@@ -4572,7 +4339,10 @@
         <w:t xml:space="preserve"> </w:t>
       </w:r>
       <w:r>
-        <w:t>entails sensitive information such as biometric analysis, workout</w:t>
+        <w:t>contains</w:t>
+      </w:r>
+      <w:r>
+        <w:t> sensitive information such as biometric analysis, workout</w:t>
       </w:r>
       <w:r>
         <w:t xml:space="preserve"> </w:t>
@@ -4610,22 +4380,17 @@
       <w:r>
         <w:t>security measures </w:t>
       </w:r>
-      <w:proofErr w:type="gramStart"/>
       <w:r>
         <w:t xml:space="preserve">for </w:t>
       </w:r>
       <w:r>
-        <w:t xml:space="preserve"> prevent</w:t>
-      </w:r>
-      <w:r>
-        <w:t>ion</w:t>
-      </w:r>
-      <w:proofErr w:type="gramEnd"/>
+        <w:t>prevention</w:t>
+      </w:r>
       <w:r>
         <w:t xml:space="preserve"> of </w:t>
       </w:r>
       <w:r>
-        <w:t>data breaches and unauthorized usage.</w:t>
+        <w:t>data breaches and unauthorize usage.</w:t>
       </w:r>
     </w:p>
     <w:p>
@@ -4635,7 +4400,7 @@
       <w:r>
         <w:t xml:space="preserve"> </w:t>
       </w:r>
-      <w:bookmarkStart w:id="21" w:name="_Toc191894568"/>
+      <w:bookmarkStart w:id="21" w:name="_Toc198551838"/>
       <w:r>
         <w:t>Key Security Concerns</w:t>
       </w:r>
@@ -4652,7 +4417,7 @@
       <w:r>
         <w:t xml:space="preserve"> </w:t>
       </w:r>
-      <w:bookmarkStart w:id="22" w:name="_Toc191894569"/>
+      <w:bookmarkStart w:id="22" w:name="_Toc198551839"/>
       <w:r>
         <w:t>Secure Data Handling and Storage</w:t>
       </w:r>
@@ -4674,7 +4439,7 @@
       <w:r>
         <w:t xml:space="preserve"> </w:t>
       </w:r>
-      <w:bookmarkStart w:id="23" w:name="_Toc191894570"/>
+      <w:bookmarkStart w:id="23" w:name="_Toc198551840"/>
       <w:r>
         <w:t>User Authentication and Access Control</w:t>
       </w:r>
@@ -4807,7 +4572,7 @@
       <w:r>
         <w:t xml:space="preserve"> </w:t>
       </w:r>
-      <w:bookmarkStart w:id="24" w:name="_Toc191894571"/>
+      <w:bookmarkStart w:id="24" w:name="_Toc198551841"/>
       <w:r>
         <w:t>Data Encryption and Anonymization</w:t>
       </w:r>
@@ -4860,9 +4625,10 @@
         </w:numPr>
       </w:pPr>
       <w:r>
+        <w:lastRenderedPageBreak/>
         <w:t xml:space="preserve"> </w:t>
       </w:r>
-      <w:bookmarkStart w:id="25" w:name="_Toc191894572"/>
+      <w:bookmarkStart w:id="25" w:name="_Toc198551842"/>
       <w:r>
         <w:t>Protection Against Cyber Threats</w:t>
       </w:r>
@@ -4890,9 +4656,8 @@
           <w:numId w:val="1"/>
         </w:numPr>
       </w:pPr>
-      <w:bookmarkStart w:id="26" w:name="_Toc191894573"/>
-      <w:r>
-        <w:lastRenderedPageBreak/>
+      <w:bookmarkStart w:id="26" w:name="_Toc198551843"/>
+      <w:r>
         <w:t>Ensuring User Well-being and Safety</w:t>
       </w:r>
       <w:bookmarkEnd w:id="26"/>
@@ -4940,17 +4705,12 @@
     </w:p>
     <w:p>
       <w:pPr>
-        <w:pStyle w:val="ListParagraph"/>
-      </w:pPr>
-    </w:p>
-    <w:p>
-      <w:pPr>
         <w:pStyle w:val="Heading2"/>
       </w:pPr>
       <w:r>
         <w:t xml:space="preserve"> </w:t>
       </w:r>
-      <w:bookmarkStart w:id="27" w:name="_Toc191894574"/>
+      <w:bookmarkStart w:id="27" w:name="_Toc198551844"/>
       <w:r>
         <w:t>Security Compliance and Best Practices</w:t>
       </w:r>
@@ -5001,21 +4761,18 @@
       <w:r>
         <w:t xml:space="preserve">These are </w:t>
       </w:r>
-      <w:proofErr w:type="gramStart"/>
-      <w:r>
-        <w:t>the  security</w:t>
-      </w:r>
-      <w:proofErr w:type="gramEnd"/>
+      <w:r>
+        <w:t>the security</w:t>
+      </w:r>
       <w:r>
         <w:t xml:space="preserve"> features, the app provides a safe, stable, and private fitness experience.  </w:t>
       </w:r>
     </w:p>
-    <w:p/>
     <w:p>
       <w:pPr>
         <w:pStyle w:val="Heading1"/>
       </w:pPr>
-      <w:bookmarkStart w:id="28" w:name="_Toc191894575"/>
+      <w:bookmarkStart w:id="28" w:name="_Toc198551845"/>
       <w:r>
         <w:t>Conclusion</w:t>
       </w:r>
@@ -5025,7 +4782,7 @@
       <w:pPr>
         <w:pStyle w:val="Heading2"/>
       </w:pPr>
-      <w:bookmarkStart w:id="29" w:name="_Toc191894576"/>
+      <w:bookmarkStart w:id="29" w:name="_Toc198551846"/>
       <w:r>
         <w:t>Summary of Findings</w:t>
       </w:r>
@@ -5041,9 +4798,10 @@
         <w:pStyle w:val="Heading2"/>
       </w:pPr>
       <w:r>
+        <w:lastRenderedPageBreak/>
         <w:t xml:space="preserve"> </w:t>
       </w:r>
-      <w:bookmarkStart w:id="30" w:name="_Toc191894577"/>
+      <w:bookmarkStart w:id="30" w:name="_Toc198551847"/>
       <w:r>
         <w:t>Overcoming Social, Ethical, and Security Issues</w:t>
       </w:r>
@@ -5061,7 +4819,6 @@
     </w:p>
     <w:p>
       <w:r>
-        <w:lastRenderedPageBreak/>
         <w:t>On the security front, encryption, multi-factor authentication, and cybersecurity protocols safeguard the users from any possible data theft. Secure handling of data, adherence to industry standards, and frequent security audits also make the app more credible.</w:t>
       </w:r>
     </w:p>
@@ -5072,7 +4829,7 @@
       <w:r>
         <w:t xml:space="preserve"> </w:t>
       </w:r>
-      <w:bookmarkStart w:id="31" w:name="_Toc191894578"/>
+      <w:bookmarkStart w:id="31" w:name="_Toc198551848"/>
       <w:r>
         <w:t>Future Development and Sustainability</w:t>
       </w:r>
@@ -5146,22 +4903,16 @@
     </w:p>
     <w:p>
       <w:pPr>
+        <w:spacing w:line="278" w:lineRule="auto"/>
         <w:jc w:val="left"/>
       </w:pPr>
       <w:r>
         <w:br w:type="page"/>
       </w:r>
     </w:p>
-    <w:bookmarkStart w:id="32" w:name="_Toc191894579" w:displacedByCustomXml="next"/>
+    <w:bookmarkStart w:id="32" w:name="_Toc198551849" w:displacedByCustomXml="next"/>
     <w:sdt>
       <w:sdtPr>
-        <w:id w:val="1764721285"/>
-        <w:docPartObj>
-          <w:docPartGallery w:val="Bibliographies"/>
-          <w:docPartUnique/>
-        </w:docPartObj>
-      </w:sdtPr>
-      <w:sdtEndPr>
         <w:rPr>
           <w:rFonts w:eastAsiaTheme="minorHAnsi" w:cstheme="minorBidi"/>
           <w:b w:val="0"/>
@@ -5169,7 +4920,12 @@
           <w:sz w:val="24"/>
           <w:szCs w:val="24"/>
         </w:rPr>
-      </w:sdtEndPr>
+        <w:id w:val="367643612"/>
+        <w:docPartObj>
+          <w:docPartGallery w:val="Bibliographies"/>
+          <w:docPartUnique/>
+        </w:docPartObj>
+      </w:sdtPr>
       <w:sdtContent>
         <w:p>
           <w:pPr>
@@ -5359,6 +5115,7 @@
         </w:sdt>
       </w:sdtContent>
     </w:sdt>
+    <w:p/>
     <w:sectPr>
       <w:footerReference w:type="default" r:id="rId14"/>
       <w:pgSz w:w="12240" w:h="15840"/>
@@ -5375,9 +5132,6 @@
 <w:endnotes xmlns:wpc="http://schemas.microsoft.com/office/word/2010/wordprocessingCanvas" xmlns:cx="http://schemas.microsoft.com/office/drawing/2014/chartex" xmlns:cx1="http://schemas.microsoft.com/office/drawing/2015/9/8/chartex" xmlns:cx2="http://schemas.microsoft.com/office/drawing/2015/10/21/chartex" xmlns:cx3="http://schemas.microsoft.com/office/drawing/2016/5/9/chartex" xmlns:cx4="http://schemas.microsoft.com/office/drawing/2016/5/10/chartex" xmlns:cx5="http://schemas.microsoft.com/office/drawing/2016/5/11/chartex" xmlns:cx6="http://schemas.microsoft.com/office/drawing/2016/5/12/chartex" xmlns:cx7="http://schemas.microsoft.com/office/drawing/2016/5/13/chartex" xmlns:cx8="http://schemas.microsoft.com/office/drawing/2016/5/14/chartex" xmlns:mc="http://schemas.openxmlformats.org/markup-compatibility/2006" xmlns:aink="http://schemas.microsoft.com/office/drawing/2016/ink" xmlns:am3d="http://schemas.microsoft.com/office/drawing/2017/model3d" xmlns:o="urn:schemas-microsoft-com:office:office" xmlns:oel="http://schemas.microsoft.com/office/2019/extlst" xmlns:r="http://schemas.openxmlformats.org/officeDocument/2006/relationships" xmlns:m="http://schemas.openxmlformats.org/officeDocument/2006/math" xmlns:v="urn:schemas-microsoft-com:vml" xmlns:wp14="http://schemas.microsoft.com/office/word/2010/wordprocessingDrawing" xmlns:wp="http://schemas.openxmlformats.org/drawingml/2006/wordprocessingDrawing" xmlns:w10="urn:schemas-microsoft-com:office:word" xmlns:w="http://schemas.openxmlformats.org/wordprocessingml/2006/main" xmlns:w14="http://schemas.microsoft.com/office/word/2010/wordml" xmlns:w15="http://schemas.microsoft.com/office/word/2012/wordml" xmlns:w16cex="http://schemas.microsoft.com/office/word/2018/wordml/cex" xmlns:w16cid="http://schemas.microsoft.com/office/word/2016/wordml/cid" xmlns:w16="http://schemas.microsoft.com/office/word/2018/wordml" xmlns:w16du="http://schemas.microsoft.com/office/word/2023/wordml/word16du" xmlns:w16sdtdh="http://schemas.microsoft.com/office/word/2020/wordml/sdtdatahash" xmlns:w16sdtfl="http://schemas.microsoft.com/office/word/2024/wordml/sdtformatlock" xmlns:w16se="http://schemas.microsoft.com/office/word/2015/wordml/symex" xmlns:wpg="http://schemas.microsoft.com/office/word/2010/wordprocessingGroup" xmlns:wpi="http://schemas.microsoft.com/office/word/2010/wordprocessingInk" xmlns:wne="http://schemas.microsoft.com/office/word/2006/wordml" xmlns:wps="http://schemas.microsoft.com/office/word/2010/wordprocessingShape" mc:Ignorable="w14 w15 w16se w16cid w16 w16cex w16sdtdh w16sdtfl w16du wp14">
   <w:endnote w:type="separator" w:id="-1">
     <w:p>
-      <w:pPr>
-        <w:spacing w:after="0" w:line="240" w:lineRule="auto"/>
-      </w:pPr>
       <w:r>
         <w:separator/>
       </w:r>
@@ -5385,9 +5139,6 @@
   </w:endnote>
   <w:endnote w:type="continuationSeparator" w:id="0">
     <w:p>
-      <w:pPr>
-        <w:spacing w:after="0" w:line="240" w:lineRule="auto"/>
-      </w:pPr>
       <w:r>
         <w:continuationSeparator/>
       </w:r>
@@ -5401,7 +5152,6 @@
   <w:p>
     <w:pPr>
       <w:pStyle w:val="Footer"/>
-      <w:jc w:val="right"/>
     </w:pPr>
   </w:p>
   <w:p>
@@ -5470,9 +5220,6 @@
 <w:footnotes xmlns:wpc="http://schemas.microsoft.com/office/word/2010/wordprocessingCanvas" xmlns:cx="http://schemas.microsoft.com/office/drawing/2014/chartex" xmlns:cx1="http://schemas.microsoft.com/office/drawing/2015/9/8/chartex" xmlns:cx2="http://schemas.microsoft.com/office/drawing/2015/10/21/chartex" xmlns:cx3="http://schemas.microsoft.com/office/drawing/2016/5/9/chartex" xmlns:cx4="http://schemas.microsoft.com/office/drawing/2016/5/10/chartex" xmlns:cx5="http://schemas.microsoft.com/office/drawing/2016/5/11/chartex" xmlns:cx6="http://schemas.microsoft.com/office/drawing/2016/5/12/chartex" xmlns:cx7="http://schemas.microsoft.com/office/drawing/2016/5/13/chartex" xmlns:cx8="http://schemas.microsoft.com/office/drawing/2016/5/14/chartex" xmlns:mc="http://schemas.openxmlformats.org/markup-compatibility/2006" xmlns:aink="http://schemas.microsoft.com/office/drawing/2016/ink" xmlns:am3d="http://schemas.microsoft.com/office/drawing/2017/model3d" xmlns:o="urn:schemas-microsoft-com:office:office" xmlns:oel="http://schemas.microsoft.com/office/2019/extlst" xmlns:r="http://schemas.openxmlformats.org/officeDocument/2006/relationships" xmlns:m="http://schemas.openxmlformats.org/officeDocument/2006/math" xmlns:v="urn:schemas-microsoft-com:vml" xmlns:wp14="http://schemas.microsoft.com/office/word/2010/wordprocessingDrawing" xmlns:wp="http://schemas.openxmlformats.org/drawingml/2006/wordprocessingDrawing" xmlns:w10="urn:schemas-microsoft-com:office:word" xmlns:w="http://schemas.openxmlformats.org/wordprocessingml/2006/main" xmlns:w14="http://schemas.microsoft.com/office/word/2010/wordml" xmlns:w15="http://schemas.microsoft.com/office/word/2012/wordml" xmlns:w16cex="http://schemas.microsoft.com/office/word/2018/wordml/cex" xmlns:w16cid="http://schemas.microsoft.com/office/word/2016/wordml/cid" xmlns:w16="http://schemas.microsoft.com/office/word/2018/wordml" xmlns:w16du="http://schemas.microsoft.com/office/word/2023/wordml/word16du" xmlns:w16sdtdh="http://schemas.microsoft.com/office/word/2020/wordml/sdtdatahash" xmlns:w16sdtfl="http://schemas.microsoft.com/office/word/2024/wordml/sdtformatlock" xmlns:w16se="http://schemas.microsoft.com/office/word/2015/wordml/symex" xmlns:wpg="http://schemas.microsoft.com/office/word/2010/wordprocessingGroup" xmlns:wpi="http://schemas.microsoft.com/office/word/2010/wordprocessingInk" xmlns:wne="http://schemas.microsoft.com/office/word/2006/wordml" xmlns:wps="http://schemas.microsoft.com/office/word/2010/wordprocessingShape" mc:Ignorable="w14 w15 w16se w16cid w16 w16cex w16sdtdh w16sdtfl w16du wp14">
   <w:footnote w:type="separator" w:id="-1">
     <w:p>
-      <w:pPr>
-        <w:spacing w:after="0" w:line="240" w:lineRule="auto"/>
-      </w:pPr>
       <w:r>
         <w:separator/>
       </w:r>
@@ -5480,9 +5227,6 @@
   </w:footnote>
   <w:footnote w:type="continuationSeparator" w:id="0">
     <w:p>
-      <w:pPr>
-        <w:spacing w:after="0" w:line="240" w:lineRule="auto"/>
-      </w:pPr>
       <w:r>
         <w:continuationSeparator/>
       </w:r>
@@ -5685,7 +5429,7 @@
   <w:abstractNum w:abstractNumId="2" w15:restartNumberingAfterBreak="0">
     <w:nsid w:val="1CFD428F"/>
     <w:multiLevelType w:val="multilevel"/>
-    <w:tmpl w:val="25E41BDE"/>
+    <w:tmpl w:val="674AEFEE"/>
     <w:lvl w:ilvl="0">
       <w:start w:val="1"/>
       <w:numFmt w:val="decimal"/>
@@ -7292,8 +7036,9 @@
   <w:style w:type="paragraph" w:default="1" w:styleId="Normal">
     <w:name w:val="Normal"/>
     <w:qFormat/>
-    <w:rsid w:val="00603687"/>
+    <w:rsid w:val="00066EF6"/>
     <w:pPr>
+      <w:spacing w:line="360" w:lineRule="auto"/>
       <w:jc w:val="both"/>
     </w:pPr>
     <w:rPr>
@@ -7307,7 +7052,7 @@
     <w:autoRedefine/>
     <w:uiPriority w:val="9"/>
     <w:qFormat/>
-    <w:rsid w:val="00F10CBC"/>
+    <w:rsid w:val="00066EF6"/>
     <w:pPr>
       <w:keepNext/>
       <w:keepLines/>
@@ -7321,8 +7066,8 @@
       <w:rFonts w:ascii="Arial" w:eastAsiaTheme="majorEastAsia" w:hAnsi="Arial" w:cstheme="majorBidi"/>
       <w:b/>
       <w:color w:val="000000" w:themeColor="text1"/>
-      <w:sz w:val="32"/>
-      <w:szCs w:val="40"/>
+      <w:sz w:val="28"/>
+      <w:szCs w:val="28"/>
     </w:rPr>
   </w:style>
   <w:style w:type="paragraph" w:styleId="Heading2">
@@ -7333,7 +7078,7 @@
     <w:uiPriority w:val="9"/>
     <w:unhideWhenUsed/>
     <w:qFormat/>
-    <w:rsid w:val="00603687"/>
+    <w:rsid w:val="00066EF6"/>
     <w:pPr>
       <w:numPr>
         <w:ilvl w:val="1"/>
@@ -7345,7 +7090,7 @@
     <w:rPr>
       <w:b/>
       <w:bCs/>
-      <w:sz w:val="28"/>
+      <w:sz w:val="26"/>
     </w:rPr>
   </w:style>
   <w:style w:type="paragraph" w:styleId="Heading3">
@@ -7538,13 +7283,13 @@
     <w:basedOn w:val="DefaultParagraphFont"/>
     <w:link w:val="Heading1"/>
     <w:uiPriority w:val="9"/>
-    <w:rsid w:val="00F10CBC"/>
+    <w:rsid w:val="00066EF6"/>
     <w:rPr>
       <w:rFonts w:ascii="Arial" w:eastAsiaTheme="majorEastAsia" w:hAnsi="Arial" w:cstheme="majorBidi"/>
       <w:b/>
       <w:color w:val="000000" w:themeColor="text1"/>
-      <w:sz w:val="32"/>
-      <w:szCs w:val="40"/>
+      <w:sz w:val="28"/>
+      <w:szCs w:val="28"/>
     </w:rPr>
   </w:style>
   <w:style w:type="character" w:customStyle="1" w:styleId="Heading2Char">
@@ -7552,12 +7297,12 @@
     <w:basedOn w:val="DefaultParagraphFont"/>
     <w:link w:val="Heading2"/>
     <w:uiPriority w:val="9"/>
-    <w:rsid w:val="00603687"/>
+    <w:rsid w:val="00066EF6"/>
     <w:rPr>
       <w:rFonts w:ascii="Arial" w:hAnsi="Arial"/>
       <w:b/>
       <w:bCs/>
-      <w:sz w:val="28"/>
+      <w:sz w:val="26"/>
     </w:rPr>
   </w:style>
   <w:style w:type="character" w:customStyle="1" w:styleId="Heading3Char">

</xml_diff>